<commit_message>
Old changes that were never committed
</commit_message>
<xml_diff>
--- a/kressner-cv.docx
+++ b/kressner-cv.docx
@@ -1,6 +1,6 @@
 
 <file path=word/document.xml><?xml version="1.0" encoding="utf-8"?>
-<w:document xmlns:wpc="http://schemas.microsoft.com/office/word/2010/wordprocessingCanvas" xmlns:cx="http://schemas.microsoft.com/office/drawing/2014/chartex" xmlns:cx1="http://schemas.microsoft.com/office/drawing/2015/9/8/chartex" xmlns:cx2="http://schemas.microsoft.com/office/drawing/2015/10/21/chartex" xmlns:cx3="http://schemas.microsoft.com/office/drawing/2016/5/9/chartex" xmlns:cx4="http://schemas.microsoft.com/office/drawing/2016/5/10/chartex" xmlns:cx5="http://schemas.microsoft.com/office/drawing/2016/5/11/chartex" xmlns:cx6="http://schemas.microsoft.com/office/drawing/2016/5/12/chartex" xmlns:cx7="http://schemas.microsoft.com/office/drawing/2016/5/13/chartex" xmlns:cx8="http://schemas.microsoft.com/office/drawing/2016/5/14/chartex" xmlns:mc="http://schemas.openxmlformats.org/markup-compatibility/2006" xmlns:aink="http://schemas.microsoft.com/office/drawing/2016/ink" xmlns:am3d="http://schemas.microsoft.com/office/drawing/2017/model3d" xmlns:o="urn:schemas-microsoft-com:office:office" xmlns:r="http://schemas.openxmlformats.org/officeDocument/2006/relationships" xmlns:m="http://schemas.openxmlformats.org/officeDocument/2006/math" xmlns:v="urn:schemas-microsoft-com:vml" xmlns:wp14="http://schemas.microsoft.com/office/word/2010/wordprocessingDrawing" xmlns:wp="http://schemas.openxmlformats.org/drawingml/2006/wordprocessingDrawing" xmlns:w10="urn:schemas-microsoft-com:office:word" xmlns:w="http://schemas.openxmlformats.org/wordprocessingml/2006/main" xmlns:w14="http://schemas.microsoft.com/office/word/2010/wordml" xmlns:w15="http://schemas.microsoft.com/office/word/2012/wordml" xmlns:w16cex="http://schemas.microsoft.com/office/word/2018/wordml/cex" xmlns:w16cid="http://schemas.microsoft.com/office/word/2016/wordml/cid" xmlns:w16="http://schemas.microsoft.com/office/word/2018/wordml" xmlns:w16se="http://schemas.microsoft.com/office/word/2015/wordml/symex" xmlns:wpg="http://schemas.microsoft.com/office/word/2010/wordprocessingGroup" xmlns:wpi="http://schemas.microsoft.com/office/word/2010/wordprocessingInk" xmlns:wne="http://schemas.microsoft.com/office/word/2006/wordml" xmlns:wps="http://schemas.microsoft.com/office/word/2010/wordprocessingShape" mc:Ignorable="w14 w15 w16se w16cid w16 w16cex wp14">
+<w:document xmlns:wpc="http://schemas.microsoft.com/office/word/2010/wordprocessingCanvas" xmlns:cx="http://schemas.microsoft.com/office/drawing/2014/chartex" xmlns:cx1="http://schemas.microsoft.com/office/drawing/2015/9/8/chartex" xmlns:cx2="http://schemas.microsoft.com/office/drawing/2015/10/21/chartex" xmlns:cx3="http://schemas.microsoft.com/office/drawing/2016/5/9/chartex" xmlns:cx4="http://schemas.microsoft.com/office/drawing/2016/5/10/chartex" xmlns:cx5="http://schemas.microsoft.com/office/drawing/2016/5/11/chartex" xmlns:cx6="http://schemas.microsoft.com/office/drawing/2016/5/12/chartex" xmlns:cx7="http://schemas.microsoft.com/office/drawing/2016/5/13/chartex" xmlns:cx8="http://schemas.microsoft.com/office/drawing/2016/5/14/chartex" xmlns:mc="http://schemas.openxmlformats.org/markup-compatibility/2006" xmlns:aink="http://schemas.microsoft.com/office/drawing/2016/ink" xmlns:am3d="http://schemas.microsoft.com/office/drawing/2017/model3d" xmlns:o="urn:schemas-microsoft-com:office:office" xmlns:r="http://schemas.openxmlformats.org/officeDocument/2006/relationships" xmlns:m="http://schemas.openxmlformats.org/officeDocument/2006/math" xmlns:v="urn:schemas-microsoft-com:vml" xmlns:wp14="http://schemas.microsoft.com/office/word/2010/wordprocessingDrawing" xmlns:wp="http://schemas.openxmlformats.org/drawingml/2006/wordprocessingDrawing" xmlns:w10="urn:schemas-microsoft-com:office:word" xmlns:w="http://schemas.openxmlformats.org/wordprocessingml/2006/main" xmlns:w14="http://schemas.microsoft.com/office/word/2010/wordml" xmlns:w15="http://schemas.microsoft.com/office/word/2012/wordml" xmlns:w16cex="http://schemas.microsoft.com/office/word/2018/wordml/cex" xmlns:w16cid="http://schemas.microsoft.com/office/word/2016/wordml/cid" xmlns:w16="http://schemas.microsoft.com/office/word/2018/wordml" xmlns:w16sdtdh="http://schemas.microsoft.com/office/word/2020/wordml/sdtdatahash" xmlns:w16se="http://schemas.microsoft.com/office/word/2015/wordml/symex" xmlns:wpg="http://schemas.microsoft.com/office/word/2010/wordprocessingGroup" xmlns:wpi="http://schemas.microsoft.com/office/word/2010/wordprocessingInk" xmlns:wne="http://schemas.microsoft.com/office/word/2006/wordml" xmlns:wps="http://schemas.microsoft.com/office/word/2010/wordprocessingShape" mc:Ignorable="w14 w15 w16se w16cid w16 w16cex w16sdtdh wp14">
   <w:body>
     <w:p>
       <w:pPr>
@@ -16,16 +16,8 @@
         <w:rPr>
           <w:sz w:val="43"/>
         </w:rPr>
-        <w:t xml:space="preserve">Abigail Anne </w:t>
-      </w:r>
-      <w:proofErr w:type="spellStart"/>
-      <w:r>
-        <w:rPr>
-          <w:sz w:val="43"/>
-        </w:rPr>
-        <w:t>Kressner</w:t>
-      </w:r>
-      <w:proofErr w:type="spellEnd"/>
+        <w:t>Abigail Anne Kressner</w:t>
+      </w:r>
     </w:p>
     <w:p>
       <w:pPr>
@@ -50,35 +42,7 @@
         <w:rPr>
           <w:sz w:val="17"/>
         </w:rPr>
-        <w:t xml:space="preserve">Technical University </w:t>
-      </w:r>
-      <w:proofErr w:type="gramStart"/>
-      <w:r>
-        <w:rPr>
-          <w:sz w:val="17"/>
-        </w:rPr>
-        <w:t>of  Denmark</w:t>
-      </w:r>
-      <w:proofErr w:type="gramEnd"/>
-      <w:r>
-        <w:rPr>
-          <w:sz w:val="17"/>
-        </w:rPr>
-        <w:t xml:space="preserve"> </w:t>
-      </w:r>
-      <w:proofErr w:type="spellStart"/>
-      <w:r>
-        <w:rPr>
-          <w:sz w:val="17"/>
-        </w:rPr>
-        <w:t>Rigshopitalet</w:t>
-      </w:r>
-      <w:proofErr w:type="spellEnd"/>
-      <w:r>
-        <w:rPr>
-          <w:sz w:val="17"/>
-        </w:rPr>
-        <w:t xml:space="preserve">, Copenhagen University Hospital </w:t>
+        <w:t xml:space="preserve">Technical University of  Denmark Rigshopitalet, Copenhagen University Hospital </w:t>
       </w:r>
       <w:hyperlink r:id="rId6">
         <w:r>
@@ -116,19 +80,11 @@
         <w:ind w:left="117"/>
       </w:pPr>
       <w:hyperlink r:id="rId8">
-        <w:proofErr w:type="spellStart"/>
         <w:r>
           <w:rPr>
             <w:color w:val="7F7F7F"/>
           </w:rPr>
-          <w:t>OrCID</w:t>
-        </w:r>
-        <w:proofErr w:type="spellEnd"/>
-        <w:r>
-          <w:rPr>
-            <w:color w:val="7F7F7F"/>
-          </w:rPr>
-          <w:t xml:space="preserve"> </w:t>
+          <w:t xml:space="preserve">OrCID </w:t>
         </w:r>
       </w:hyperlink>
       <w:r>
@@ -454,13 +410,8 @@
         <w:ind w:left="2108"/>
       </w:pPr>
       <w:r>
-        <w:t xml:space="preserve">Advisor: Dr. Christopher John </w:t>
-      </w:r>
-      <w:proofErr w:type="spellStart"/>
-      <w:r>
-        <w:t>Rozell</w:t>
-      </w:r>
-      <w:proofErr w:type="spellEnd"/>
+        <w:t>Advisor: Dr. Christopher John Rozell</w:t>
+      </w:r>
     </w:p>
     <w:p>
       <w:pPr>
@@ -716,13 +667,8 @@
         <w:ind w:left="2108"/>
       </w:pPr>
       <w:r>
-        <w:t xml:space="preserve">Advisor: Dr. Christopher John </w:t>
-      </w:r>
-      <w:proofErr w:type="spellStart"/>
-      <w:r>
-        <w:t>Rozell</w:t>
-      </w:r>
-      <w:proofErr w:type="spellEnd"/>
+        <w:t>Advisor: Dr. Christopher John Rozell</w:t>
+      </w:r>
     </w:p>
     <w:p>
       <w:pPr>
@@ -949,13 +895,8 @@
         </w:rPr>
         <w:t xml:space="preserve"> </w:t>
       </w:r>
-      <w:proofErr w:type="spellStart"/>
-      <w:r>
-        <w:t>Widex</w:t>
-      </w:r>
-      <w:proofErr w:type="spellEnd"/>
-      <w:r>
-        <w:t>,</w:t>
+      <w:r>
+        <w:t>Widex,</w:t>
       </w:r>
       <w:r>
         <w:rPr>
@@ -1071,22 +1012,18 @@
         </w:rPr>
         <w:t xml:space="preserve"> </w:t>
       </w:r>
-      <w:proofErr w:type="spellStart"/>
       <w:r>
         <w:t>Frie</w:t>
       </w:r>
-      <w:proofErr w:type="spellEnd"/>
       <w:r>
         <w:rPr>
           <w:spacing w:val="-11"/>
         </w:rPr>
         <w:t xml:space="preserve"> </w:t>
       </w:r>
-      <w:proofErr w:type="spellStart"/>
       <w:r>
         <w:t>Forskningsråd</w:t>
       </w:r>
-      <w:proofErr w:type="spellEnd"/>
       <w:r>
         <w:rPr>
           <w:spacing w:val="-11"/>
@@ -1189,10 +1126,7 @@
         </w:tabs>
       </w:pPr>
       <w:r>
-        <w:t>2014-20</w:t>
-      </w:r>
-      <w:r>
-        <w:t>15</w:t>
+        <w:t>2014-2015</w:t>
       </w:r>
       <w:r>
         <w:tab/>
@@ -1980,14 +1914,7 @@
       </w:r>
       <w:r>
         <w:tab/>
-      </w:r>
-      <w:proofErr w:type="spellStart"/>
-      <w:r>
-        <w:t>Chih</w:t>
-      </w:r>
-      <w:proofErr w:type="spellEnd"/>
-      <w:r>
-        <w:t xml:space="preserve"> Foundation Research</w:t>
+        <w:t>Chih Foundation Research</w:t>
       </w:r>
       <w:r>
         <w:rPr>
@@ -2170,13 +2097,7 @@
         <w:rPr>
           <w:w w:val="105"/>
         </w:rPr>
-        <w:t>Confere</w:t>
-      </w:r>
-      <w:r>
-        <w:rPr>
-          <w:w w:val="105"/>
-        </w:rPr>
-        <w:t>nce</w:t>
+        <w:t>Conference</w:t>
       </w:r>
       <w:r>
         <w:rPr>
@@ -2561,13 +2482,8 @@
         </w:rPr>
         <w:t xml:space="preserve"> </w:t>
       </w:r>
-      <w:proofErr w:type="spellStart"/>
-      <w:r>
-        <w:t>Rigshospitalet</w:t>
-      </w:r>
-      <w:proofErr w:type="spellEnd"/>
-      <w:r>
-        <w:t xml:space="preserve"> 2017</w:t>
+      <w:r>
+        <w:t>Rigshospitalet 2017</w:t>
       </w:r>
       <w:r>
         <w:tab/>
@@ -2658,10 +2574,7 @@
       </w:r>
       <w:r>
         <w:tab/>
-        <w:t>Visi</w:t>
-      </w:r>
-      <w:r>
-        <w:t>ting</w:t>
+        <w:t>Visiting</w:t>
       </w:r>
       <w:r>
         <w:rPr>
@@ -2766,11 +2679,9 @@
         </w:rPr>
         <w:t xml:space="preserve"> </w:t>
       </w:r>
-      <w:proofErr w:type="spellStart"/>
       <w:r>
         <w:t>Widex</w:t>
       </w:r>
-      <w:proofErr w:type="spellEnd"/>
       <w:r>
         <w:rPr>
           <w:spacing w:val="-11"/>
@@ -2795,13 +2706,8 @@
         </w:rPr>
         <w:t xml:space="preserve"> </w:t>
       </w:r>
-      <w:proofErr w:type="spellStart"/>
-      <w:r>
-        <w:t>Værløse</w:t>
-      </w:r>
-      <w:proofErr w:type="spellEnd"/>
-      <w:r>
-        <w:t>,</w:t>
+      <w:r>
+        <w:t>Værløse,</w:t>
       </w:r>
       <w:r>
         <w:rPr>
@@ -2929,13 +2835,8 @@
         </w:rPr>
         <w:t xml:space="preserve"> </w:t>
       </w:r>
-      <w:proofErr w:type="spellStart"/>
-      <w:r>
-        <w:t>AuSIM</w:t>
-      </w:r>
-      <w:proofErr w:type="spellEnd"/>
-      <w:r>
-        <w:t>,</w:t>
+      <w:r>
+        <w:t>AuSIM,</w:t>
       </w:r>
       <w:r>
         <w:rPr>
@@ -3008,21 +2909,7 @@
         <w:pStyle w:val="BodyText"/>
       </w:pPr>
       <w:r>
-        <w:t xml:space="preserve">Young Researcher Training </w:t>
-      </w:r>
-      <w:proofErr w:type="spellStart"/>
-      <w:r>
-        <w:t>Programme</w:t>
-      </w:r>
-      <w:proofErr w:type="spellEnd"/>
-      <w:r>
-        <w:t xml:space="preserve"> · Technical University of Denmark ·</w:t>
-      </w:r>
-      <w:r>
-        <w:t xml:space="preserve"> </w:t>
-      </w:r>
-      <w:r>
-        <w:t>2018</w:t>
+        <w:t>Young Researcher Training Programme · Technical University of Denmark · 2018</w:t>
       </w:r>
       <w:r>
         <w:t>-2019</w:t>
@@ -3047,27 +2934,13 @@
         <w:t>Series of workshops focused on paving the way towards excellence in an academic career University Teach</w:t>
       </w:r>
       <w:r>
-        <w:t xml:space="preserve">er Training </w:t>
-      </w:r>
-      <w:proofErr w:type="spellStart"/>
-      <w:r>
-        <w:t>Programme</w:t>
-      </w:r>
-      <w:proofErr w:type="spellEnd"/>
-      <w:r>
-        <w:t xml:space="preserve"> </w:t>
+        <w:t xml:space="preserve">er Training Programme </w:t>
       </w:r>
       <w:r>
         <w:t xml:space="preserve">(UDTU) </w:t>
       </w:r>
       <w:r>
-        <w:t>· Technical Univ</w:t>
-      </w:r>
-      <w:r>
-        <w:t xml:space="preserve">ersity of Denmark · </w:t>
-      </w:r>
-      <w:r>
-        <w:t>2016</w:t>
+        <w:t>· Technical University of Denmark · 2016</w:t>
       </w:r>
       <w:r>
         <w:t>-</w:t>
@@ -3268,36 +3141,155 @@
           <w:w w:val="105"/>
           <w:sz w:val="17"/>
         </w:rPr>
-        <w:t>Neural networks for improved hearing los</w:t>
-      </w:r>
-      <w:r>
+        <w:t>Neural networks for improved hearing loss compensation</w:t>
+      </w:r>
+    </w:p>
+    <w:p>
+      <w:pPr>
+        <w:pStyle w:val="BodyText"/>
+        <w:spacing w:before="143"/>
+      </w:pPr>
+      <w:r>
+        <w:t>PhD-level special course supervisor · Technical University of Denmark · May 2017</w:t>
+      </w:r>
+    </w:p>
+    <w:p>
+      <w:pPr>
+        <w:spacing w:before="146"/>
+        <w:ind w:left="846"/>
         <w:rPr>
           <w:rFonts w:ascii="Trebuchet MS" w:hAnsi="Trebuchet MS"/>
           <w:i/>
-          <w:w w:val="105"/>
-          <w:sz w:val="17"/>
-        </w:rPr>
-        <w:t>s compensation</w:t>
-      </w:r>
-    </w:p>
-    <w:p>
-      <w:pPr>
-        <w:pStyle w:val="BodyText"/>
-        <w:spacing w:before="143"/>
-      </w:pPr>
-      <w:r>
-        <w:t>PhD-level special course supervisor · Technical University of Denmark · May 2017</w:t>
-      </w:r>
-    </w:p>
-    <w:p>
-      <w:pPr>
-        <w:spacing w:before="146"/>
-        <w:ind w:left="846"/>
+          <w:sz w:val="17"/>
+        </w:rPr>
+      </w:pPr>
+      <w:r>
+        <w:rPr>
+          <w:rFonts w:ascii="Lucida Sans Unicode" w:hAnsi="Lucida Sans Unicode"/>
+          <w:w w:val="105"/>
+          <w:position w:val="4"/>
+          <w:sz w:val="10"/>
+        </w:rPr>
+        <w:t xml:space="preserve">▶ </w:t>
+      </w:r>
+      <w:r>
+        <w:rPr>
+          <w:w w:val="105"/>
+          <w:sz w:val="17"/>
+        </w:rPr>
+        <w:t xml:space="preserve">Project-based special course on </w:t>
+      </w:r>
+      <w:r>
         <w:rPr>
           <w:rFonts w:ascii="Trebuchet MS" w:hAnsi="Trebuchet MS"/>
           <w:i/>
-          <w:sz w:val="17"/>
-        </w:rPr>
+          <w:w w:val="105"/>
+          <w:sz w:val="17"/>
+        </w:rPr>
+        <w:t>Real-time noise reduction in a master hearing aid</w:t>
+      </w:r>
+    </w:p>
+    <w:p>
+      <w:pPr>
+        <w:pStyle w:val="BodyText"/>
+        <w:spacing w:before="143"/>
+      </w:pPr>
+      <w:r>
+        <w:rPr>
+          <w:spacing w:val="-3"/>
+        </w:rPr>
+        <w:t>Teacher’s</w:t>
+      </w:r>
+      <w:r>
+        <w:rPr>
+          <w:spacing w:val="-9"/>
+        </w:rPr>
+        <w:t xml:space="preserve"> </w:t>
+      </w:r>
+      <w:r>
+        <w:t>assistant</w:t>
+      </w:r>
+      <w:r>
+        <w:rPr>
+          <w:spacing w:val="-9"/>
+        </w:rPr>
+        <w:t xml:space="preserve"> </w:t>
+      </w:r>
+      <w:r>
+        <w:t>·</w:t>
+      </w:r>
+      <w:r>
+        <w:rPr>
+          <w:spacing w:val="-9"/>
+        </w:rPr>
+        <w:t xml:space="preserve"> </w:t>
+      </w:r>
+      <w:r>
+        <w:rPr>
+          <w:spacing w:val="-3"/>
+        </w:rPr>
+        <w:t>Technical</w:t>
+      </w:r>
+      <w:r>
+        <w:rPr>
+          <w:spacing w:val="-8"/>
+        </w:rPr>
+        <w:t xml:space="preserve"> </w:t>
+      </w:r>
+      <w:r>
+        <w:t>University</w:t>
+      </w:r>
+      <w:r>
+        <w:rPr>
+          <w:spacing w:val="-9"/>
+        </w:rPr>
+        <w:t xml:space="preserve"> </w:t>
+      </w:r>
+      <w:r>
+        <w:t>of</w:t>
+      </w:r>
+      <w:r>
+        <w:rPr>
+          <w:spacing w:val="-9"/>
+        </w:rPr>
+        <w:t xml:space="preserve"> </w:t>
+      </w:r>
+      <w:r>
+        <w:t>Denmark</w:t>
+      </w:r>
+      <w:r>
+        <w:rPr>
+          <w:spacing w:val="-8"/>
+        </w:rPr>
+        <w:t xml:space="preserve"> </w:t>
+      </w:r>
+      <w:r>
+        <w:t>·</w:t>
+      </w:r>
+      <w:r>
+        <w:rPr>
+          <w:spacing w:val="-9"/>
+        </w:rPr>
+        <w:t xml:space="preserve"> </w:t>
+      </w:r>
+      <w:r>
+        <w:t>Spring</w:t>
+      </w:r>
+      <w:r>
+        <w:rPr>
+          <w:spacing w:val="-9"/>
+        </w:rPr>
+        <w:t xml:space="preserve"> </w:t>
+      </w:r>
+      <w:r>
+        <w:t>2016</w:t>
+      </w:r>
+    </w:p>
+    <w:p>
+      <w:pPr>
+        <w:pStyle w:val="BodyText"/>
+        <w:spacing w:before="145" w:line="403" w:lineRule="auto"/>
+        <w:ind w:firstLine="230"/>
       </w:pPr>
       <w:r>
         <w:rPr>
@@ -3306,151 +3298,20 @@
           <w:position w:val="4"/>
           <w:sz w:val="10"/>
         </w:rPr>
-        <w:t xml:space="preserve">▶ </w:t>
-      </w:r>
-      <w:r>
-        <w:rPr>
-          <w:w w:val="105"/>
-          <w:sz w:val="17"/>
-        </w:rPr>
-        <w:t xml:space="preserve">Project-based special course on </w:t>
-      </w:r>
-      <w:r>
-        <w:rPr>
-          <w:rFonts w:ascii="Trebuchet MS" w:hAnsi="Trebuchet MS"/>
-          <w:i/>
-          <w:w w:val="105"/>
-          <w:sz w:val="17"/>
-        </w:rPr>
-        <w:t>Real-time noise reduction in a master hearing aid</w:t>
-      </w:r>
-    </w:p>
-    <w:p>
-      <w:pPr>
-        <w:pStyle w:val="BodyText"/>
-        <w:spacing w:before="143"/>
-      </w:pPr>
-      <w:r>
-        <w:rPr>
-          <w:spacing w:val="-3"/>
-        </w:rPr>
-        <w:t>Teacher’s</w:t>
-      </w:r>
-      <w:r>
-        <w:rPr>
-          <w:spacing w:val="-9"/>
-        </w:rPr>
-        <w:t xml:space="preserve"> </w:t>
-      </w:r>
-      <w:r>
-        <w:t>assistant</w:t>
-      </w:r>
-      <w:r>
-        <w:rPr>
-          <w:spacing w:val="-9"/>
-        </w:rPr>
-        <w:t xml:space="preserve"> </w:t>
-      </w:r>
-      <w:r>
-        <w:t>·</w:t>
-      </w:r>
-      <w:r>
-        <w:rPr>
-          <w:spacing w:val="-9"/>
-        </w:rPr>
-        <w:t xml:space="preserve"> </w:t>
-      </w:r>
-      <w:r>
-        <w:rPr>
-          <w:spacing w:val="-3"/>
-        </w:rPr>
-        <w:t>Technical</w:t>
-      </w:r>
-      <w:r>
-        <w:rPr>
-          <w:spacing w:val="-8"/>
-        </w:rPr>
-        <w:t xml:space="preserve"> </w:t>
-      </w:r>
-      <w:r>
-        <w:t>University</w:t>
-      </w:r>
-      <w:r>
-        <w:rPr>
-          <w:spacing w:val="-9"/>
-        </w:rPr>
-        <w:t xml:space="preserve"> </w:t>
-      </w:r>
-      <w:r>
-        <w:t>of</w:t>
-      </w:r>
-      <w:r>
-        <w:rPr>
-          <w:spacing w:val="-9"/>
-        </w:rPr>
-        <w:t xml:space="preserve"> </w:t>
-      </w:r>
-      <w:r>
-        <w:t>Denmark</w:t>
-      </w:r>
-      <w:r>
-        <w:rPr>
-          <w:spacing w:val="-8"/>
-        </w:rPr>
-        <w:t xml:space="preserve"> </w:t>
-      </w:r>
-      <w:r>
-        <w:t>·</w:t>
-      </w:r>
-      <w:r>
-        <w:rPr>
-          <w:spacing w:val="-9"/>
-        </w:rPr>
-        <w:t xml:space="preserve"> </w:t>
-      </w:r>
-      <w:r>
-        <w:t>Spring</w:t>
-      </w:r>
-      <w:r>
-        <w:rPr>
-          <w:spacing w:val="-9"/>
-        </w:rPr>
-        <w:t xml:space="preserve"> </w:t>
-      </w:r>
-      <w:r>
-        <w:t>2016</w:t>
-      </w:r>
-    </w:p>
-    <w:p>
-      <w:pPr>
-        <w:pStyle w:val="BodyText"/>
-        <w:spacing w:before="145" w:line="403" w:lineRule="auto"/>
-        <w:ind w:firstLine="230"/>
-      </w:pPr>
+        <w:t>▶</w:t>
+      </w:r>
       <w:r>
         <w:rPr>
           <w:rFonts w:ascii="Lucida Sans Unicode" w:hAnsi="Lucida Sans Unicode"/>
+          <w:spacing w:val="7"/>
           <w:w w:val="105"/>
           <w:position w:val="4"/>
           <w:sz w:val="10"/>
         </w:rPr>
-        <w:t>▶</w:t>
-      </w:r>
-      <w:r>
-        <w:rPr>
-          <w:rFonts w:ascii="Lucida Sans Unicode" w:hAnsi="Lucida Sans Unicode"/>
-          <w:spacing w:val="7"/>
-          <w:w w:val="105"/>
-          <w:position w:val="4"/>
-          <w:sz w:val="10"/>
-        </w:rPr>
-        <w:t xml:space="preserve"> </w:t>
-      </w:r>
-      <w:r>
-        <w:t>Labora</w:t>
-      </w:r>
-      <w:r>
-        <w:t>tory</w:t>
+        <w:t xml:space="preserve"> </w:t>
+      </w:r>
+      <w:r>
+        <w:t>Laboratory</w:t>
       </w:r>
       <w:r>
         <w:rPr>
@@ -3812,15 +3673,7 @@
           <w:i/>
           <w:sz w:val="17"/>
         </w:rPr>
-        <w:t>algo</w:t>
-      </w:r>
-      <w:r>
-        <w:rPr>
-          <w:rFonts w:ascii="Trebuchet MS" w:hAnsi="Trebuchet MS"/>
-          <w:i/>
-          <w:sz w:val="17"/>
-        </w:rPr>
-        <w:t>rithm</w:t>
+        <w:t>algorithm</w:t>
       </w:r>
       <w:r>
         <w:rPr>
@@ -3955,10 +3808,7 @@
         <w:t xml:space="preserve">▶ </w:t>
       </w:r>
       <w:r>
-        <w:t>Development of signal processing laboratory assignment based on psychoacoustic masking Teacher’s a</w:t>
-      </w:r>
-      <w:r>
-        <w:t>ssistant · Washington University in St. Louis · 8/2007 to 12/2007</w:t>
+        <w:t>Development of signal processing laboratory assignment based on psychoacoustic masking Teacher’s assistant · Washington University in St. Louis · 8/2007 to 12/2007</w:t>
       </w:r>
     </w:p>
     <w:p>
@@ -4180,15 +4030,7 @@
         <w:pStyle w:val="BodyText"/>
       </w:pPr>
       <w:r>
-        <w:t xml:space="preserve">David </w:t>
-      </w:r>
-      <w:proofErr w:type="spellStart"/>
-      <w:r>
-        <w:t>Gröblbauer</w:t>
-      </w:r>
-      <w:proofErr w:type="spellEnd"/>
-      <w:r>
-        <w:t xml:space="preserve"> · MSc student · 2021</w:t>
+        <w:t>David Gröblbauer · MSc student · 2021</w:t>
       </w:r>
     </w:p>
     <w:p>
@@ -4496,21 +4338,8 @@
       <w:pPr>
         <w:pStyle w:val="BodyText"/>
       </w:pPr>
-      <w:proofErr w:type="spellStart"/>
-      <w:r>
-        <w:t>Anaïs</w:t>
-      </w:r>
-      <w:proofErr w:type="spellEnd"/>
-      <w:r>
-        <w:t xml:space="preserve"> </w:t>
-      </w:r>
-      <w:proofErr w:type="spellStart"/>
-      <w:r>
-        <w:t>Bouchet</w:t>
-      </w:r>
-      <w:proofErr w:type="spellEnd"/>
-      <w:r>
-        <w:t xml:space="preserve"> · MSc student · 2021</w:t>
+      <w:r>
+        <w:t>Anaïs Bouchet · MSc student · 2021</w:t>
       </w:r>
     </w:p>
     <w:p>
@@ -4565,15 +4394,7 @@
         <w:pStyle w:val="BodyText"/>
       </w:pPr>
       <w:r>
-        <w:t xml:space="preserve">Mihaela-Beatrice </w:t>
-      </w:r>
-      <w:proofErr w:type="spellStart"/>
-      <w:r>
-        <w:t>Neagu</w:t>
-      </w:r>
-      <w:proofErr w:type="spellEnd"/>
-      <w:r>
-        <w:t xml:space="preserve"> · PhD student · 2019-present</w:t>
+        <w:t>Mihaela-Beatrice Neagu · PhD student · 2019-present</w:t>
       </w:r>
     </w:p>
     <w:p>
@@ -4627,26 +4448,7 @@
         <w:pStyle w:val="BodyText"/>
       </w:pPr>
       <w:r>
-        <w:t xml:space="preserve">Rasmus Malik </w:t>
-      </w:r>
-      <w:proofErr w:type="spellStart"/>
-      <w:r>
-        <w:t>Th</w:t>
-      </w:r>
-      <w:r>
-        <w:t>aarup</w:t>
-      </w:r>
-      <w:proofErr w:type="spellEnd"/>
-      <w:r>
-        <w:t xml:space="preserve"> </w:t>
-      </w:r>
-      <w:proofErr w:type="spellStart"/>
-      <w:r>
-        <w:t>Høegh</w:t>
-      </w:r>
-      <w:proofErr w:type="spellEnd"/>
-      <w:r>
-        <w:t xml:space="preserve"> · Industrial PhD student · 2019-present</w:t>
+        <w:t>Rasmus Malik Thaarup Høegh · Industrial PhD student · 2019-present</w:t>
       </w:r>
     </w:p>
     <w:p>
@@ -4699,13 +4501,8 @@
       <w:pPr>
         <w:pStyle w:val="BodyText"/>
       </w:pPr>
-      <w:proofErr w:type="spellStart"/>
-      <w:r>
-        <w:t>Wiebke</w:t>
-      </w:r>
-      <w:proofErr w:type="spellEnd"/>
-      <w:r>
-        <w:t xml:space="preserve"> Lamping · PhD student · 2018-2019</w:t>
+      <w:r>
+        <w:t>Wiebke Lamping · PhD student · 2018-2019</w:t>
       </w:r>
     </w:p>
     <w:p>
@@ -4759,15 +4556,7 @@
         <w:pStyle w:val="BodyText"/>
       </w:pPr>
       <w:r>
-        <w:t xml:space="preserve">Rasmus </w:t>
-      </w:r>
-      <w:proofErr w:type="spellStart"/>
-      <w:r>
-        <w:t>Bendsen</w:t>
-      </w:r>
-      <w:proofErr w:type="spellEnd"/>
-      <w:r>
-        <w:t xml:space="preserve"> · MSc student · 2018</w:t>
+        <w:t>Rasmus Bendsen · MSc student · 2018</w:t>
       </w:r>
     </w:p>
     <w:p>
@@ -4821,31 +4610,7 @@
         <w:pStyle w:val="BodyText"/>
       </w:pPr>
       <w:r>
-        <w:t xml:space="preserve">Rasmus Malik </w:t>
-      </w:r>
-      <w:proofErr w:type="spellStart"/>
-      <w:r>
-        <w:t>Thaarup</w:t>
-      </w:r>
-      <w:proofErr w:type="spellEnd"/>
-      <w:r>
-        <w:t xml:space="preserve"> </w:t>
-      </w:r>
-      <w:proofErr w:type="spellStart"/>
-      <w:r>
-        <w:t>Høegh</w:t>
-      </w:r>
-      <w:proofErr w:type="spellEnd"/>
-      <w:r>
-        <w:t xml:space="preserve"> and Kristine </w:t>
-      </w:r>
-      <w:proofErr w:type="spellStart"/>
-      <w:r>
-        <w:t>Juhl</w:t>
-      </w:r>
-      <w:proofErr w:type="spellEnd"/>
-      <w:r>
-        <w:t xml:space="preserve"> · BSc students · 2016</w:t>
+        <w:t>Rasmus Malik Thaarup Høegh and Kristine Juhl · BSc students · 2016</w:t>
       </w:r>
     </w:p>
     <w:p>
@@ -4864,7 +4629,6 @@
           <w:sz w:val="17"/>
         </w:rPr>
       </w:pPr>
-      <w:proofErr w:type="gramStart"/>
       <w:r>
         <w:rPr>
           <w:rFonts w:ascii="Lucida Sans Unicode" w:hAnsi="Lucida Sans Unicode"/>
@@ -4893,7 +4657,6 @@
         </w:rPr>
         <w:t>Analysis</w:t>
       </w:r>
-      <w:proofErr w:type="gramEnd"/>
       <w:r>
         <w:rPr>
           <w:rFonts w:ascii="Trebuchet MS" w:hAnsi="Trebuchet MS"/>
@@ -5147,10 +4910,7 @@
         <w:t xml:space="preserve"> </w:t>
       </w:r>
       <w:r>
-        <w:t>ﬂ</w:t>
-      </w:r>
-      <w:r>
-        <w:t>uency,</w:t>
+        <w:t>ﬂuency,</w:t>
       </w:r>
       <w:r>
         <w:rPr>
@@ -5172,14 +4932,7 @@
       </w:r>
       <w:r>
         <w:tab/>
-      </w:r>
-      <w:proofErr w:type="spellStart"/>
-      <w:r>
-        <w:t>Matlab</w:t>
-      </w:r>
-      <w:proofErr w:type="spellEnd"/>
-      <w:r>
-        <w:t>, Python, R,</w:t>
+        <w:t>Matlab, Python, R,</w:t>
       </w:r>
       <w:r>
         <w:rPr>
@@ -5293,13 +5046,8 @@
         </w:rPr>
         <w:t xml:space="preserve"> </w:t>
       </w:r>
-      <w:proofErr w:type="spellStart"/>
-      <w:r>
-        <w:t>Kressner</w:t>
-      </w:r>
-      <w:proofErr w:type="spellEnd"/>
-      <w:r>
-        <w:t>,</w:t>
+      <w:r>
+        <w:t>Kressner,</w:t>
       </w:r>
       <w:r>
         <w:rPr>
@@ -5325,13 +5073,8 @@
         </w:rPr>
         <w:t xml:space="preserve"> </w:t>
       </w:r>
-      <w:proofErr w:type="spellStart"/>
-      <w:r>
-        <w:t>Baungaard</w:t>
-      </w:r>
-      <w:proofErr w:type="spellEnd"/>
-      <w:r>
-        <w:t>,</w:t>
+      <w:r>
+        <w:t>Baungaard,</w:t>
       </w:r>
       <w:r>
         <w:rPr>
@@ -5357,13 +5100,8 @@
         </w:rPr>
         <w:t xml:space="preserve"> </w:t>
       </w:r>
-      <w:proofErr w:type="spellStart"/>
-      <w:r>
-        <w:t>Sandvej</w:t>
-      </w:r>
-      <w:proofErr w:type="spellEnd"/>
-      <w:r>
-        <w:t>,</w:t>
+      <w:r>
+        <w:t>Sandvej,</w:t>
       </w:r>
       <w:r>
         <w:rPr>
@@ -5389,13 +5127,8 @@
         </w:rPr>
         <w:t xml:space="preserve"> </w:t>
       </w:r>
-      <w:proofErr w:type="spellStart"/>
-      <w:r>
-        <w:t>Bille</w:t>
-      </w:r>
-      <w:proofErr w:type="spellEnd"/>
-      <w:r>
-        <w:t>,</w:t>
+      <w:r>
+        <w:t>Bille,</w:t>
       </w:r>
       <w:r>
         <w:rPr>
@@ -5421,13 +5154,8 @@
         </w:rPr>
         <w:t xml:space="preserve"> </w:t>
       </w:r>
-      <w:proofErr w:type="spellStart"/>
-      <w:r>
-        <w:t>Cayé-Thomasen</w:t>
-      </w:r>
-      <w:proofErr w:type="spellEnd"/>
-      <w:r>
-        <w:t>,</w:t>
+      <w:r>
+        <w:t>Cayé-Thomasen,</w:t>
       </w:r>
       <w:r>
         <w:rPr>
@@ -5565,15 +5293,7 @@
         <w:t xml:space="preserve"> </w:t>
       </w:r>
       <w:r>
-        <w:t>Oto-</w:t>
-      </w:r>
-      <w:proofErr w:type="spellStart"/>
-      <w:r>
-        <w:t>Laryngologica</w:t>
-      </w:r>
-      <w:proofErr w:type="spellEnd"/>
-      <w:r>
-        <w:t>,</w:t>
+        <w:t>Oto-Laryngologica,</w:t>
       </w:r>
       <w:r>
         <w:rPr>
@@ -5637,13 +5357,8 @@
         </w:rPr>
         <w:t xml:space="preserve"> </w:t>
       </w:r>
-      <w:proofErr w:type="spellStart"/>
-      <w:r>
-        <w:t>Mauger</w:t>
-      </w:r>
-      <w:proofErr w:type="spellEnd"/>
-      <w:r>
-        <w:t>,</w:t>
+      <w:r>
+        <w:t>Mauger,</w:t>
       </w:r>
       <w:r>
         <w:rPr>
@@ -5669,13 +5384,8 @@
         </w:rPr>
         <w:t xml:space="preserve"> </w:t>
       </w:r>
-      <w:proofErr w:type="spellStart"/>
-      <w:r>
-        <w:t>Kressner</w:t>
-      </w:r>
-      <w:proofErr w:type="spellEnd"/>
-      <w:r>
-        <w:t>,</w:t>
+      <w:r>
+        <w:t>Kressner,</w:t>
       </w:r>
       <w:r>
         <w:rPr>
@@ -5716,27 +5426,20 @@
         </w:rPr>
         <w:t xml:space="preserve"> </w:t>
       </w:r>
-      <w:proofErr w:type="spellStart"/>
       <w:r>
         <w:rPr>
           <w:spacing w:val="-4"/>
         </w:rPr>
         <w:t>Torsten</w:t>
       </w:r>
-      <w:proofErr w:type="spellEnd"/>
       <w:r>
         <w:rPr>
           <w:spacing w:val="-10"/>
         </w:rPr>
         <w:t xml:space="preserve"> </w:t>
       </w:r>
-      <w:proofErr w:type="spellStart"/>
-      <w:r>
-        <w:t>Dau</w:t>
-      </w:r>
-      <w:proofErr w:type="spellEnd"/>
-      <w:r>
-        <w:t>.</w:t>
+      <w:r>
+        <w:t>Dau.</w:t>
       </w:r>
       <w:r>
         <w:rPr>
@@ -5982,13 +5685,8 @@
         </w:rPr>
         <w:t xml:space="preserve"> </w:t>
       </w:r>
-      <w:proofErr w:type="spellStart"/>
-      <w:r>
-        <w:t>Kressner</w:t>
-      </w:r>
-      <w:proofErr w:type="spellEnd"/>
-      <w:r>
-        <w:t>,</w:t>
+      <w:r>
+        <w:t>Kressner,</w:t>
       </w:r>
       <w:r>
         <w:rPr>
@@ -6029,27 +5727,20 @@
         </w:rPr>
         <w:t xml:space="preserve"> </w:t>
       </w:r>
-      <w:proofErr w:type="spellStart"/>
       <w:r>
         <w:rPr>
           <w:spacing w:val="-4"/>
         </w:rPr>
         <w:t>Torsten</w:t>
       </w:r>
-      <w:proofErr w:type="spellEnd"/>
       <w:r>
         <w:rPr>
           <w:spacing w:val="-9"/>
         </w:rPr>
         <w:t xml:space="preserve"> </w:t>
       </w:r>
-      <w:proofErr w:type="spellStart"/>
-      <w:r>
-        <w:t>Dau</w:t>
-      </w:r>
-      <w:proofErr w:type="spellEnd"/>
-      <w:r>
-        <w:t>.</w:t>
+      <w:r>
+        <w:t>Dau.</w:t>
       </w:r>
       <w:r>
         <w:rPr>
@@ -6245,23 +5936,7 @@
         <w:jc w:val="both"/>
       </w:pPr>
       <w:r>
-        <w:t xml:space="preserve">Abigail Anne </w:t>
-      </w:r>
-      <w:proofErr w:type="spellStart"/>
-      <w:r>
-        <w:t>Kressner</w:t>
-      </w:r>
-      <w:proofErr w:type="spellEnd"/>
-      <w:r>
-        <w:t xml:space="preserve">, Adam Westermann, and </w:t>
-      </w:r>
-      <w:proofErr w:type="spellStart"/>
-      <w:r>
-        <w:t>Jörg</w:t>
-      </w:r>
-      <w:proofErr w:type="spellEnd"/>
-      <w:r>
-        <w:t xml:space="preserve"> Matthias Buchholz. The impact of reverberation on speech intelligibility</w:t>
+        <w:t>Abigail Anne Kressner, Adam Westermann, and Jörg Matthias Buchholz. The impact of reverberation on speech intelligibility</w:t>
       </w:r>
       <w:r>
         <w:rPr>
@@ -6418,37 +6093,16 @@
         <w:t xml:space="preserve">Tobias May, </w:t>
       </w:r>
       <w:r>
-        <w:t xml:space="preserve">Abigail Anne </w:t>
-      </w:r>
-      <w:proofErr w:type="spellStart"/>
-      <w:r>
-        <w:t>Kressner</w:t>
-      </w:r>
-      <w:proofErr w:type="spellEnd"/>
-      <w:r>
-        <w:t xml:space="preserve">, and </w:t>
-      </w:r>
-      <w:proofErr w:type="spellStart"/>
+        <w:t xml:space="preserve">Abigail Anne Kressner, and </w:t>
+      </w:r>
       <w:r>
         <w:rPr>
           <w:spacing w:val="-4"/>
         </w:rPr>
-        <w:t>Torsten</w:t>
-      </w:r>
-      <w:proofErr w:type="spellEnd"/>
-      <w:r>
-        <w:rPr>
-          <w:spacing w:val="-4"/>
-        </w:rPr>
-        <w:t xml:space="preserve"> </w:t>
-      </w:r>
-      <w:proofErr w:type="spellStart"/>
-      <w:r>
-        <w:t>Dau</w:t>
-      </w:r>
-      <w:proofErr w:type="spellEnd"/>
-      <w:r>
-        <w:t>. The beneﬁt of combining a deep neural network</w:t>
+        <w:t xml:space="preserve">Torsten </w:t>
+      </w:r>
+      <w:r>
+        <w:t>Dau. The beneﬁt of combining a deep neural network</w:t>
       </w:r>
       <w:r>
         <w:rPr>
@@ -6574,15 +6228,7 @@
         <w:t xml:space="preserve"> </w:t>
       </w:r>
       <w:r>
-        <w:t xml:space="preserve">intel- </w:t>
-      </w:r>
-      <w:proofErr w:type="spellStart"/>
-      <w:r>
-        <w:t>ligibility</w:t>
-      </w:r>
-      <w:proofErr w:type="spellEnd"/>
-      <w:r>
-        <w:t>,</w:t>
+        <w:t>intel- ligibility,</w:t>
       </w:r>
       <w:r>
         <w:rPr>
@@ -6609,15 +6255,7 @@
         <w:t xml:space="preserve"> </w:t>
       </w:r>
       <w:r>
-        <w:t>13(5</w:t>
-      </w:r>
-      <w:proofErr w:type="gramStart"/>
-      <w:r>
-        <w:t>):e</w:t>
-      </w:r>
-      <w:proofErr w:type="gramEnd"/>
-      <w:r>
-        <w:t>0196924,</w:t>
+        <w:t>13(5):e0196924,</w:t>
       </w:r>
       <w:r>
         <w:rPr>
@@ -6677,42 +6315,21 @@
       </w:pPr>
       <w:r>
         <w:lastRenderedPageBreak/>
-        <w:t xml:space="preserve">Thomas Bentsen, Abigail Anne </w:t>
-      </w:r>
-      <w:proofErr w:type="spellStart"/>
-      <w:r>
-        <w:t>Kressner</w:t>
-      </w:r>
-      <w:proofErr w:type="spellEnd"/>
-      <w:r>
-        <w:t xml:space="preserve">, </w:t>
-      </w:r>
-      <w:proofErr w:type="spellStart"/>
+        <w:t xml:space="preserve">Thomas Bentsen, Abigail Anne Kressner, </w:t>
+      </w:r>
       <w:r>
         <w:rPr>
           <w:spacing w:val="-4"/>
         </w:rPr>
-        <w:t>Torsten</w:t>
-      </w:r>
-      <w:proofErr w:type="spellEnd"/>
+        <w:t xml:space="preserve">Torsten </w:t>
+      </w:r>
+      <w:r>
+        <w:t xml:space="preserve">Dau, and </w:t>
+      </w:r>
       <w:r>
         <w:rPr>
           <w:spacing w:val="-4"/>
         </w:rPr>
-        <w:t xml:space="preserve"> </w:t>
-      </w:r>
-      <w:proofErr w:type="spellStart"/>
-      <w:r>
-        <w:t>Dau</w:t>
-      </w:r>
-      <w:proofErr w:type="spellEnd"/>
-      <w:r>
-        <w:t xml:space="preserve">, and </w:t>
-      </w:r>
-      <w:r>
-        <w:rPr>
-          <w:spacing w:val="-4"/>
-        </w:rPr>
         <w:t xml:space="preserve">Tobias </w:t>
       </w:r>
       <w:r>
@@ -6722,15 +6339,7 @@
         <w:t xml:space="preserve">May. </w:t>
       </w:r>
       <w:r>
-        <w:t xml:space="preserve">The impact of exploiting </w:t>
-      </w:r>
-      <w:proofErr w:type="spellStart"/>
-      <w:r>
-        <w:t>spectro</w:t>
-      </w:r>
-      <w:proofErr w:type="spellEnd"/>
-      <w:r>
-        <w:t>-temporal context</w:t>
+        <w:t>The impact of exploiting spectro-temporal context</w:t>
       </w:r>
       <w:r>
         <w:rPr>
@@ -6878,34 +6487,7 @@
         <w:jc w:val="both"/>
       </w:pPr>
       <w:r>
-        <w:t>Abigail An</w:t>
-      </w:r>
-      <w:r>
-        <w:t xml:space="preserve">ne </w:t>
-      </w:r>
-      <w:proofErr w:type="spellStart"/>
-      <w:r>
-        <w:t>Kressner</w:t>
-      </w:r>
-      <w:proofErr w:type="spellEnd"/>
-      <w:r>
-        <w:t xml:space="preserve">, Tobias May, and Christopher John </w:t>
-      </w:r>
-      <w:proofErr w:type="spellStart"/>
-      <w:r>
-        <w:t>Rozell</w:t>
-      </w:r>
-      <w:proofErr w:type="spellEnd"/>
-      <w:r>
-        <w:t xml:space="preserve">. Outcome measures based on classiﬁcation per- </w:t>
-      </w:r>
-      <w:proofErr w:type="spellStart"/>
-      <w:r>
-        <w:t>formance</w:t>
-      </w:r>
-      <w:proofErr w:type="spellEnd"/>
-      <w:r>
-        <w:t xml:space="preserve"> fail to predict the intelligibility of binary-masked speech. Journal of the Acoustical Society of America, 139(6):3033-3036, June 2016. [</w:t>
+        <w:t>Abigail Anne Kressner, Tobias May, and Christopher John Rozell. Outcome measures based on classiﬁcation per- formance fail to predict the intelligibility of binary-masked speech. Journal of the Acoustical Society of America, 139(6):3033-3036, June 2016. [</w:t>
       </w:r>
       <w:hyperlink r:id="rId19">
         <w:r>
@@ -6927,31 +6509,7 @@
         <w:jc w:val="both"/>
       </w:pPr>
       <w:r>
-        <w:t xml:space="preserve">Abigail Anne </w:t>
-      </w:r>
-      <w:proofErr w:type="spellStart"/>
-      <w:r>
-        <w:t>Kressner</w:t>
-      </w:r>
-      <w:proofErr w:type="spellEnd"/>
-      <w:r>
-        <w:t xml:space="preserve">, Adam Westermann, </w:t>
-      </w:r>
-      <w:proofErr w:type="spellStart"/>
-      <w:r>
-        <w:t>Jörg</w:t>
-      </w:r>
-      <w:proofErr w:type="spellEnd"/>
-      <w:r>
-        <w:t xml:space="preserve"> Matthias Buchholz, and Christopher John </w:t>
-      </w:r>
-      <w:proofErr w:type="spellStart"/>
-      <w:r>
-        <w:t>Rozell</w:t>
-      </w:r>
-      <w:proofErr w:type="spellEnd"/>
-      <w:r>
-        <w:t>. Cochlear implant speech</w:t>
+        <w:t>Abigail Anne Kressner, Adam Westermann, Jörg Matthias Buchholz, and Christopher John Rozell. Cochlear implant speech</w:t>
       </w:r>
       <w:r>
         <w:rPr>
@@ -7041,10 +6599,7 @@
         <w:t xml:space="preserve"> </w:t>
       </w:r>
       <w:r>
-        <w:t>J</w:t>
-      </w:r>
-      <w:r>
-        <w:t>ournal</w:t>
+        <w:t>Journal</w:t>
       </w:r>
       <w:r>
         <w:rPr>
@@ -7128,11 +6683,9 @@
         </w:rPr>
         <w:t xml:space="preserve"> </w:t>
       </w:r>
-      <w:proofErr w:type="spellStart"/>
       <w:r>
         <w:t>Kressner</w:t>
       </w:r>
-      <w:proofErr w:type="spellEnd"/>
       <w:r>
         <w:rPr>
           <w:spacing w:val="-14"/>
@@ -7166,13 +6719,8 @@
         </w:rPr>
         <w:t xml:space="preserve"> </w:t>
       </w:r>
-      <w:proofErr w:type="spellStart"/>
-      <w:r>
-        <w:t>Rozell</w:t>
-      </w:r>
-      <w:proofErr w:type="spellEnd"/>
-      <w:r>
-        <w:t>.</w:t>
+      <w:r>
+        <w:t>Rozell.</w:t>
       </w:r>
       <w:r>
         <w:rPr>
@@ -7253,10 +6801,7 @@
         <w:t xml:space="preserve"> </w:t>
       </w:r>
       <w:r>
-        <w:t>impact o</w:t>
-      </w:r>
-      <w:r>
-        <w:t>n</w:t>
+        <w:t>impact on</w:t>
       </w:r>
       <w:r>
         <w:rPr>
@@ -7429,13 +6974,8 @@
         </w:rPr>
         <w:t xml:space="preserve"> </w:t>
       </w:r>
-      <w:proofErr w:type="spellStart"/>
-      <w:r>
-        <w:t>Kressner</w:t>
-      </w:r>
-      <w:proofErr w:type="spellEnd"/>
-      <w:r>
-        <w:t>,</w:t>
+      <w:r>
+        <w:t>Kressner,</w:t>
       </w:r>
       <w:r>
         <w:rPr>
@@ -7500,13 +7040,8 @@
         </w:rPr>
         <w:t xml:space="preserve"> </w:t>
       </w:r>
-      <w:proofErr w:type="spellStart"/>
-      <w:r>
-        <w:t>Rozell</w:t>
-      </w:r>
-      <w:proofErr w:type="spellEnd"/>
-      <w:r>
-        <w:t>.</w:t>
+      <w:r>
+        <w:t>Rozell.</w:t>
       </w:r>
       <w:r>
         <w:rPr>
@@ -7652,13 +7187,8 @@
         </w:rPr>
         <w:t xml:space="preserve"> </w:t>
       </w:r>
-      <w:proofErr w:type="spellStart"/>
-      <w:r>
-        <w:t>Kressner</w:t>
-      </w:r>
-      <w:proofErr w:type="spellEnd"/>
-      <w:r>
-        <w:t>,</w:t>
+      <w:r>
+        <w:t>Kressner,</w:t>
       </w:r>
       <w:r>
         <w:rPr>
@@ -7708,24 +7238,17 @@
         </w:rPr>
         <w:t xml:space="preserve"> </w:t>
       </w:r>
-      <w:proofErr w:type="spellStart"/>
       <w:r>
         <w:t>Thaarup</w:t>
       </w:r>
-      <w:proofErr w:type="spellEnd"/>
       <w:r>
         <w:rPr>
           <w:spacing w:val="-12"/>
         </w:rPr>
         <w:t xml:space="preserve"> </w:t>
       </w:r>
-      <w:proofErr w:type="spellStart"/>
-      <w:r>
-        <w:t>Høegh</w:t>
-      </w:r>
-      <w:proofErr w:type="spellEnd"/>
-      <w:r>
-        <w:t>,</w:t>
+      <w:r>
+        <w:t>Høegh,</w:t>
       </w:r>
       <w:r>
         <w:rPr>
@@ -7742,24 +7265,17 @@
         </w:rPr>
         <w:t xml:space="preserve"> </w:t>
       </w:r>
-      <w:proofErr w:type="spellStart"/>
       <w:r>
         <w:t>Aavild</w:t>
       </w:r>
-      <w:proofErr w:type="spellEnd"/>
       <w:r>
         <w:rPr>
           <w:spacing w:val="-12"/>
         </w:rPr>
         <w:t xml:space="preserve"> </w:t>
       </w:r>
-      <w:proofErr w:type="spellStart"/>
-      <w:r>
-        <w:t>Juhl</w:t>
-      </w:r>
-      <w:proofErr w:type="spellEnd"/>
-      <w:r>
-        <w:t>,</w:t>
+      <w:r>
+        <w:t>Juhl,</w:t>
       </w:r>
       <w:r>
         <w:rPr>
@@ -7794,27 +7310,14 @@
         </w:rPr>
         <w:t xml:space="preserve"> </w:t>
       </w:r>
-      <w:proofErr w:type="spellStart"/>
       <w:r>
         <w:rPr>
           <w:spacing w:val="-4"/>
         </w:rPr>
-        <w:t>Torsten</w:t>
-      </w:r>
-      <w:proofErr w:type="spellEnd"/>
-      <w:r>
-        <w:rPr>
-          <w:spacing w:val="-4"/>
-        </w:rPr>
-        <w:t xml:space="preserve"> </w:t>
-      </w:r>
-      <w:proofErr w:type="spellStart"/>
-      <w:r>
-        <w:t>Dau</w:t>
-      </w:r>
-      <w:proofErr w:type="spellEnd"/>
-      <w:r>
-        <w:t>.</w:t>
+        <w:t xml:space="preserve">Torsten </w:t>
+      </w:r>
+      <w:r>
+        <w:t>Dau.</w:t>
       </w:r>
       <w:r>
         <w:rPr>
@@ -8011,13 +7514,8 @@
         </w:rPr>
         <w:t xml:space="preserve"> </w:t>
       </w:r>
-      <w:proofErr w:type="spellStart"/>
-      <w:r>
-        <w:t>Nyborg</w:t>
-      </w:r>
-      <w:proofErr w:type="spellEnd"/>
-      <w:r>
-        <w:t>,</w:t>
+      <w:r>
+        <w:t>Nyborg,</w:t>
       </w:r>
       <w:r>
         <w:rPr>
@@ -8134,13 +7632,8 @@
         </w:rPr>
         <w:t xml:space="preserve"> </w:t>
       </w:r>
-      <w:proofErr w:type="spellStart"/>
-      <w:r>
-        <w:t>Kressner</w:t>
-      </w:r>
-      <w:proofErr w:type="spellEnd"/>
-      <w:r>
-        <w:t>,</w:t>
+      <w:r>
+        <w:t>Kressner,</w:t>
       </w:r>
       <w:r>
         <w:rPr>
@@ -8157,27 +7650,20 @@
         </w:rPr>
         <w:t xml:space="preserve"> </w:t>
       </w:r>
-      <w:proofErr w:type="spellStart"/>
       <w:r>
         <w:rPr>
           <w:spacing w:val="-4"/>
         </w:rPr>
         <w:t>Torsten</w:t>
       </w:r>
-      <w:proofErr w:type="spellEnd"/>
       <w:r>
         <w:rPr>
           <w:spacing w:val="-10"/>
         </w:rPr>
         <w:t xml:space="preserve"> </w:t>
       </w:r>
-      <w:proofErr w:type="spellStart"/>
-      <w:r>
-        <w:t>Dau</w:t>
-      </w:r>
-      <w:proofErr w:type="spellEnd"/>
-      <w:r>
-        <w:t>.</w:t>
+      <w:r>
+        <w:t>Dau.</w:t>
       </w:r>
       <w:r>
         <w:rPr>
@@ -8221,13 +7707,8 @@
         </w:rPr>
         <w:t xml:space="preserve"> </w:t>
       </w:r>
-      <w:proofErr w:type="spellStart"/>
-      <w:r>
-        <w:t>spectro</w:t>
-      </w:r>
-      <w:proofErr w:type="spellEnd"/>
-      <w:r>
-        <w:t>-temporal integration</w:t>
+      <w:r>
+        <w:t>spectro-temporal integration</w:t>
       </w:r>
       <w:r>
         <w:rPr>
@@ -8298,13 +7779,8 @@
         </w:rPr>
         <w:t xml:space="preserve"> </w:t>
       </w:r>
-      <w:proofErr w:type="spellStart"/>
-      <w:r>
-        <w:t>Interspeech</w:t>
-      </w:r>
-      <w:proofErr w:type="spellEnd"/>
-      <w:r>
-        <w:t>,</w:t>
+      <w:r>
+        <w:t>Interspeech,</w:t>
       </w:r>
       <w:r>
         <w:rPr>
@@ -8388,11 +7864,9 @@
         </w:rPr>
         <w:t xml:space="preserve"> </w:t>
       </w:r>
-      <w:proofErr w:type="spellStart"/>
       <w:r>
         <w:t>Kressner</w:t>
       </w:r>
-      <w:proofErr w:type="spellEnd"/>
       <w:r>
         <w:rPr>
           <w:spacing w:val="-11"/>
@@ -8426,13 +7900,8 @@
         </w:rPr>
         <w:t xml:space="preserve"> </w:t>
       </w:r>
-      <w:proofErr w:type="spellStart"/>
-      <w:r>
-        <w:t>Rozell</w:t>
-      </w:r>
-      <w:proofErr w:type="spellEnd"/>
-      <w:r>
-        <w:t>.</w:t>
+      <w:r>
+        <w:t>Rozell.</w:t>
       </w:r>
       <w:r>
         <w:rPr>
@@ -8513,13 +7982,8 @@
         <w:t xml:space="preserve"> </w:t>
       </w:r>
       <w:r>
-        <w:t xml:space="preserve">cochlear implant processor based on matching pursuit. In Proceedings of the IEEE Workshop on Applications of Signal Pro- </w:t>
-      </w:r>
-      <w:proofErr w:type="spellStart"/>
-      <w:r>
-        <w:t>cessing</w:t>
-      </w:r>
-      <w:proofErr w:type="spellEnd"/>
+        <w:t>cochlear implant processor based on matching pursuit. In Proceedings of the IEEE Workshop on Applications of Signal Pro- cessing</w:t>
+      </w:r>
       <w:r>
         <w:rPr>
           <w:spacing w:val="-9"/>
@@ -8651,15 +8115,7 @@
         <w:jc w:val="both"/>
       </w:pPr>
       <w:r>
-        <w:t xml:space="preserve">Abigail Anne </w:t>
-      </w:r>
-      <w:proofErr w:type="spellStart"/>
-      <w:r>
-        <w:t>Kressner</w:t>
-      </w:r>
-      <w:proofErr w:type="spellEnd"/>
-      <w:r>
-        <w:t xml:space="preserve">, David </w:t>
+        <w:t xml:space="preserve">Abigail Anne Kressner, David </w:t>
       </w:r>
       <w:r>
         <w:rPr>
@@ -8668,15 +8124,7 @@
         <w:t xml:space="preserve">V. </w:t>
       </w:r>
       <w:r>
-        <w:t xml:space="preserve">Anderson, and Christopher John </w:t>
-      </w:r>
-      <w:proofErr w:type="spellStart"/>
-      <w:r>
-        <w:t>Rozell</w:t>
-      </w:r>
-      <w:proofErr w:type="spellEnd"/>
-      <w:r>
-        <w:t>. Causal binary mask estimation for speech enhancement</w:t>
+        <w:t>Anderson, and Christopher John Rozell. Causal binary mask estimation for speech enhancement</w:t>
       </w:r>
       <w:r>
         <w:rPr>
@@ -8824,15 +8272,7 @@
         <w:jc w:val="both"/>
       </w:pPr>
       <w:r>
-        <w:t xml:space="preserve">Abigail Anne </w:t>
-      </w:r>
-      <w:proofErr w:type="spellStart"/>
-      <w:r>
-        <w:t>Kressner</w:t>
-      </w:r>
-      <w:proofErr w:type="spellEnd"/>
-      <w:r>
-        <w:t xml:space="preserve">, David </w:t>
+        <w:t xml:space="preserve">Abigail Anne Kressner, David </w:t>
       </w:r>
       <w:r>
         <w:rPr>
@@ -8841,15 +8281,7 @@
         <w:t xml:space="preserve">V. </w:t>
       </w:r>
       <w:r>
-        <w:t xml:space="preserve">Anderson, and Christopher John </w:t>
-      </w:r>
-      <w:proofErr w:type="spellStart"/>
-      <w:r>
-        <w:t>Rozell</w:t>
-      </w:r>
-      <w:proofErr w:type="spellEnd"/>
-      <w:r>
-        <w:t>. A novel binary mask estimator based on sparse</w:t>
+        <w:t>Anderson, and Christopher John Rozell. A novel binary mask estimator based on sparse</w:t>
       </w:r>
       <w:r>
         <w:rPr>
@@ -8975,13 +8407,8 @@
         <w:t xml:space="preserve"> </w:t>
       </w:r>
       <w:r>
-        <w:t xml:space="preserve">Process- </w:t>
-      </w:r>
-      <w:proofErr w:type="spellStart"/>
-      <w:r>
-        <w:t>ing</w:t>
-      </w:r>
-      <w:proofErr w:type="spellEnd"/>
+        <w:t>Process- ing</w:t>
+      </w:r>
       <w:r>
         <w:rPr>
           <w:spacing w:val="-11"/>
@@ -9076,13 +8503,8 @@
         </w:rPr>
         <w:t xml:space="preserve"> </w:t>
       </w:r>
-      <w:proofErr w:type="spellStart"/>
-      <w:r>
-        <w:t>Kressner</w:t>
-      </w:r>
-      <w:proofErr w:type="spellEnd"/>
-      <w:r>
-        <w:t>,</w:t>
+      <w:r>
+        <w:t>Kressner,</w:t>
       </w:r>
       <w:r>
         <w:rPr>
@@ -9147,13 +8569,8 @@
         </w:rPr>
         <w:t xml:space="preserve"> </w:t>
       </w:r>
-      <w:proofErr w:type="spellStart"/>
-      <w:r>
-        <w:t>Rozell</w:t>
-      </w:r>
-      <w:proofErr w:type="spellEnd"/>
-      <w:r>
-        <w:t>.</w:t>
+      <w:r>
+        <w:t>Rozell.</w:t>
       </w:r>
       <w:r>
         <w:rPr>
@@ -9304,26 +8721,7 @@
         <w:jc w:val="both"/>
       </w:pPr>
       <w:r>
-        <w:t xml:space="preserve">Adam S. Charles, Abigail Anne </w:t>
-      </w:r>
-      <w:proofErr w:type="spellStart"/>
-      <w:r>
-        <w:t>Kressner</w:t>
-      </w:r>
-      <w:proofErr w:type="spellEnd"/>
-      <w:r>
-        <w:t xml:space="preserve">, and Christopher John </w:t>
-      </w:r>
-      <w:proofErr w:type="spellStart"/>
-      <w:r>
-        <w:t>Rozell</w:t>
-      </w:r>
-      <w:proofErr w:type="spellEnd"/>
-      <w:r>
-        <w:t xml:space="preserve">. A Causal Locally Competitive Algorithm for the Sparse Decomposition of Audio Signals. In Proceedings </w:t>
-      </w:r>
-      <w:r>
-        <w:t>of the IEEE Digital Signal Processing (DSP) Workshop, Sedona, Arizona, January 2011. [</w:t>
+        <w:t>Adam S. Charles, Abigail Anne Kressner, and Christopher John Rozell. A Causal Locally Competitive Algorithm for the Sparse Decomposition of Audio Signals. In Proceedings of the IEEE Digital Signal Processing (DSP) Workshop, Sedona, Arizona, January 2011. [</w:t>
       </w:r>
       <w:hyperlink r:id="rId31">
         <w:r>
@@ -9381,179 +8779,167 @@
         <w:jc w:val="both"/>
       </w:pPr>
       <w:r>
-        <w:t xml:space="preserve">Mihaela-Beatrice </w:t>
-      </w:r>
-      <w:proofErr w:type="spellStart"/>
-      <w:r>
-        <w:t>Neagu</w:t>
-      </w:r>
-      <w:proofErr w:type="spellEnd"/>
+        <w:t xml:space="preserve">Mihaela-Beatrice Neagu, Abigail Anne Kressner, Helia Relaño Iborra, Per Bækgaard, </w:t>
+      </w:r>
+      <w:r>
+        <w:t xml:space="preserve">Torsten Dau </w:t>
+      </w:r>
+      <w:r>
+        <w:t xml:space="preserve">and Dorothea Wendt. </w:t>
+      </w:r>
+      <w:r>
+        <w:t>Towards a better understanding of the relationship of the pupil response during speech perception and the perceptual effort investment</w:t>
+      </w:r>
+      <w:r>
+        <w:t xml:space="preserve">. In </w:t>
+      </w:r>
+      <w:r>
+        <w:t>International Conference on Cognitive Hearing Science for Communication</w:t>
+      </w:r>
+      <w:r>
+        <w:t xml:space="preserve"> (CHSCOM)</w:t>
+      </w:r>
       <w:r>
         <w:t xml:space="preserve">, </w:t>
       </w:r>
-      <w:proofErr w:type="spellStart"/>
-      <w:r>
+      <w:r>
+        <w:t>in review</w:t>
+      </w:r>
+      <w:r>
+        <w:t>.</w:t>
+      </w:r>
+    </w:p>
+    <w:p>
+      <w:pPr>
+        <w:pStyle w:val="BodyText"/>
+        <w:spacing w:before="149"/>
+        <w:ind w:left="607" w:right="130" w:firstLine="6"/>
+        <w:jc w:val="both"/>
+      </w:pPr>
+      <w:r>
+        <w:t>Mihaela-Beatrice Neagu, Torsten Dau, Abigail Anne Kressner, Helia Relaño Iborra, Per Bækgaard, and Dorothea Wendt. Investigating the reliability of pupillometry as an individualized measure of listening eﬀort. In Association for Research in Otolaryngology (ARO), February 2021.</w:t>
+      </w:r>
+    </w:p>
+    <w:p>
+      <w:pPr>
+        <w:pStyle w:val="BodyText"/>
+        <w:spacing w:before="149"/>
+        <w:ind w:left="612" w:right="102" w:firstLine="6"/>
+        <w:jc w:val="both"/>
+      </w:pPr>
+      <w:r>
+        <w:rPr>
+          <w:lang w:val="da-DK"/>
+        </w:rPr>
+        <w:t>Rasmus</w:t>
+      </w:r>
+      <w:r>
+        <w:rPr>
+          <w:spacing w:val="-18"/>
+          <w:lang w:val="da-DK"/>
+        </w:rPr>
+        <w:t xml:space="preserve"> </w:t>
+      </w:r>
+      <w:r>
+        <w:rPr>
+          <w:lang w:val="da-DK"/>
+        </w:rPr>
+        <w:t>Østergaard</w:t>
+      </w:r>
+      <w:r>
+        <w:rPr>
+          <w:spacing w:val="-17"/>
+          <w:lang w:val="da-DK"/>
+        </w:rPr>
+        <w:t xml:space="preserve"> </w:t>
+      </w:r>
+      <w:r>
+        <w:rPr>
+          <w:lang w:val="da-DK"/>
+        </w:rPr>
+        <w:t>Bendsen,</w:t>
+      </w:r>
+      <w:r>
+        <w:rPr>
+          <w:spacing w:val="-16"/>
+          <w:lang w:val="da-DK"/>
+        </w:rPr>
+        <w:t xml:space="preserve"> </w:t>
+      </w:r>
+      <w:r>
+        <w:rPr>
+          <w:lang w:val="da-DK"/>
+        </w:rPr>
+        <w:t>Abigail</w:t>
+      </w:r>
+      <w:r>
+        <w:rPr>
+          <w:spacing w:val="-18"/>
+          <w:lang w:val="da-DK"/>
+        </w:rPr>
+        <w:t xml:space="preserve"> </w:t>
+      </w:r>
+      <w:r>
+        <w:rPr>
+          <w:lang w:val="da-DK"/>
+        </w:rPr>
+        <w:t>Anne</w:t>
+      </w:r>
+      <w:r>
+        <w:rPr>
+          <w:spacing w:val="-17"/>
+          <w:lang w:val="da-DK"/>
+        </w:rPr>
+        <w:t xml:space="preserve"> </w:t>
+      </w:r>
+      <w:r>
+        <w:rPr>
+          <w:lang w:val="da-DK"/>
+        </w:rPr>
+        <w:t>Kressner,</w:t>
+      </w:r>
+      <w:r>
+        <w:rPr>
+          <w:spacing w:val="-16"/>
+          <w:lang w:val="da-DK"/>
+        </w:rPr>
+        <w:t xml:space="preserve"> </w:t>
+      </w:r>
+      <w:r>
+        <w:rPr>
+          <w:lang w:val="da-DK"/>
+        </w:rPr>
+        <w:t>and</w:t>
+      </w:r>
+      <w:r>
+        <w:rPr>
+          <w:spacing w:val="-17"/>
+          <w:lang w:val="da-DK"/>
+        </w:rPr>
+        <w:t xml:space="preserve"> </w:t>
+      </w:r>
+      <w:r>
+        <w:rPr>
+          <w:spacing w:val="-4"/>
+          <w:lang w:val="da-DK"/>
+        </w:rPr>
         <w:t>Torsten</w:t>
       </w:r>
-      <w:proofErr w:type="spellEnd"/>
-      <w:r>
-        <w:t xml:space="preserve"> </w:t>
-      </w:r>
-      <w:proofErr w:type="spellStart"/>
-      <w:r>
-        <w:t>Dau</w:t>
-      </w:r>
-      <w:proofErr w:type="spellEnd"/>
-      <w:r>
-        <w:t xml:space="preserve">, Abigail Anne </w:t>
-      </w:r>
-      <w:proofErr w:type="spellStart"/>
-      <w:r>
-        <w:t>Kressner</w:t>
-      </w:r>
-      <w:proofErr w:type="spellEnd"/>
-      <w:r>
-        <w:t xml:space="preserve">, </w:t>
-      </w:r>
-      <w:proofErr w:type="spellStart"/>
-      <w:r>
-        <w:t>Helia</w:t>
-      </w:r>
-      <w:proofErr w:type="spellEnd"/>
-      <w:r>
-        <w:t xml:space="preserve"> </w:t>
-      </w:r>
-      <w:proofErr w:type="spellStart"/>
-      <w:r>
-        <w:t>Relaño</w:t>
-      </w:r>
-      <w:proofErr w:type="spellEnd"/>
-      <w:r>
-        <w:t xml:space="preserve"> </w:t>
-      </w:r>
-      <w:proofErr w:type="spellStart"/>
-      <w:r>
-        <w:t>Iborra</w:t>
-      </w:r>
-      <w:proofErr w:type="spellEnd"/>
-      <w:r>
-        <w:t xml:space="preserve">, Per </w:t>
-      </w:r>
-      <w:proofErr w:type="spellStart"/>
-      <w:r>
-        <w:t>Bækgaard</w:t>
-      </w:r>
-      <w:proofErr w:type="spellEnd"/>
-      <w:r>
-        <w:t xml:space="preserve">, and Dorothea Wendt. Investigating the reliability of pupillometry as an individualized measure of listening eﬀort. In Association for Research in Otolaryngology </w:t>
-      </w:r>
-      <w:r>
-        <w:t>(ARO), February 2021.</w:t>
-      </w:r>
-    </w:p>
-    <w:p>
-      <w:pPr>
-        <w:pStyle w:val="BodyText"/>
-        <w:spacing w:before="149"/>
-        <w:ind w:left="610" w:right="102" w:firstLine="4"/>
-        <w:jc w:val="both"/>
-      </w:pPr>
-      <w:r>
-        <w:t>Rasmus</w:t>
-      </w:r>
       <w:r>
         <w:rPr>
           <w:spacing w:val="-18"/>
-        </w:rPr>
-        <w:t xml:space="preserve"> </w:t>
-      </w:r>
-      <w:proofErr w:type="spellStart"/>
-      <w:r>
-        <w:t>Østergaard</w:t>
-      </w:r>
-      <w:proofErr w:type="spellEnd"/>
-      <w:r>
-        <w:rPr>
-          <w:spacing w:val="-17"/>
-        </w:rPr>
-        <w:t xml:space="preserve"> </w:t>
-      </w:r>
-      <w:proofErr w:type="spellStart"/>
-      <w:r>
-        <w:t>Bendsen</w:t>
-      </w:r>
-      <w:proofErr w:type="spellEnd"/>
-      <w:r>
-        <w:t>,</w:t>
-      </w:r>
-      <w:r>
-        <w:rPr>
-          <w:spacing w:val="-16"/>
-        </w:rPr>
-        <w:t xml:space="preserve"> </w:t>
-      </w:r>
-      <w:r>
-        <w:t>Abigail</w:t>
-      </w:r>
-      <w:r>
-        <w:rPr>
-          <w:spacing w:val="-18"/>
-        </w:rPr>
-        <w:t xml:space="preserve"> </w:t>
-      </w:r>
-      <w:r>
-        <w:t>Anne</w:t>
-      </w:r>
-      <w:r>
-        <w:rPr>
-          <w:spacing w:val="-17"/>
-        </w:rPr>
-        <w:t xml:space="preserve"> </w:t>
-      </w:r>
-      <w:proofErr w:type="spellStart"/>
-      <w:r>
-        <w:t>Kressner</w:t>
-      </w:r>
-      <w:proofErr w:type="spellEnd"/>
-      <w:r>
-        <w:t>,</w:t>
-      </w:r>
-      <w:r>
-        <w:rPr>
-          <w:spacing w:val="-16"/>
-        </w:rPr>
-        <w:t xml:space="preserve"> </w:t>
-      </w:r>
-      <w:r>
-        <w:t>and</w:t>
-      </w:r>
-      <w:r>
-        <w:rPr>
-          <w:spacing w:val="-17"/>
-        </w:rPr>
-        <w:t xml:space="preserve"> </w:t>
-      </w:r>
-      <w:proofErr w:type="spellStart"/>
-      <w:r>
-        <w:rPr>
-          <w:spacing w:val="-4"/>
-        </w:rPr>
-        <w:t>Torsten</w:t>
-      </w:r>
-      <w:proofErr w:type="spellEnd"/>
-      <w:r>
-        <w:rPr>
-          <w:spacing w:val="-18"/>
-        </w:rPr>
-        <w:t xml:space="preserve"> </w:t>
-      </w:r>
-      <w:proofErr w:type="spellStart"/>
-      <w:r>
-        <w:t>Dau</w:t>
-      </w:r>
-      <w:proofErr w:type="spellEnd"/>
-      <w:r>
-        <w:t>. Eﬀect</w:t>
+          <w:lang w:val="da-DK"/>
+        </w:rPr>
+        <w:t xml:space="preserve"> </w:t>
+      </w:r>
+      <w:r>
+        <w:rPr>
+          <w:lang w:val="da-DK"/>
+        </w:rPr>
+        <w:t xml:space="preserve">Dau. </w:t>
+      </w:r>
+      <w:r>
+        <w:t>Eﬀect</w:t>
       </w:r>
       <w:r>
         <w:rPr>
@@ -9791,11 +9177,9 @@
         <w:ind w:left="609" w:right="129" w:firstLine="5"/>
         <w:jc w:val="both"/>
       </w:pPr>
-      <w:proofErr w:type="spellStart"/>
       <w:r>
         <w:t>Wiebke</w:t>
       </w:r>
-      <w:proofErr w:type="spellEnd"/>
       <w:r>
         <w:rPr>
           <w:spacing w:val="-21"/>
@@ -9850,13 +9234,8 @@
         </w:rPr>
         <w:t xml:space="preserve"> </w:t>
       </w:r>
-      <w:proofErr w:type="spellStart"/>
-      <w:r>
-        <w:t>Kressner</w:t>
-      </w:r>
-      <w:proofErr w:type="spellEnd"/>
-      <w:r>
-        <w:t>,</w:t>
+      <w:r>
+        <w:t>Kressner,</w:t>
       </w:r>
       <w:r>
         <w:rPr>
@@ -9873,13 +9252,8 @@
         </w:rPr>
         <w:t xml:space="preserve"> </w:t>
       </w:r>
-      <w:proofErr w:type="spellStart"/>
-      <w:r>
-        <w:t>Marozeau</w:t>
-      </w:r>
-      <w:proofErr w:type="spellEnd"/>
-      <w:r>
-        <w:t>,</w:t>
+      <w:r>
+        <w:t>Marozeau,</w:t>
       </w:r>
       <w:r>
         <w:rPr>
@@ -10062,10 +9436,7 @@
         <w:t xml:space="preserve"> </w:t>
       </w:r>
       <w:r>
-        <w:t>I</w:t>
-      </w:r>
-      <w:r>
-        <w:t>n</w:t>
+        <w:t>In</w:t>
       </w:r>
       <w:r>
         <w:rPr>
@@ -10169,50 +9540,13 @@
         <w:jc w:val="both"/>
       </w:pPr>
       <w:r>
-        <w:t xml:space="preserve">Abigail Anne </w:t>
-      </w:r>
-      <w:proofErr w:type="spellStart"/>
-      <w:r>
-        <w:t>Kressner</w:t>
-      </w:r>
-      <w:proofErr w:type="spellEnd"/>
-      <w:r>
-        <w:t xml:space="preserve">, Stefan J. </w:t>
-      </w:r>
-      <w:proofErr w:type="spellStart"/>
-      <w:r>
-        <w:t>Mauger</w:t>
-      </w:r>
-      <w:proofErr w:type="spellEnd"/>
-      <w:r>
-        <w:t xml:space="preserve">, and </w:t>
-      </w:r>
-      <w:proofErr w:type="spellStart"/>
-      <w:r>
-        <w:t>Torsten</w:t>
-      </w:r>
-      <w:proofErr w:type="spellEnd"/>
-      <w:r>
-        <w:t xml:space="preserve"> </w:t>
-      </w:r>
-      <w:proofErr w:type="spellStart"/>
-      <w:r>
-        <w:t>Dau</w:t>
-      </w:r>
-      <w:proofErr w:type="spellEnd"/>
-      <w:r>
-        <w:t xml:space="preserve">. Predicting the impact of noise and noise reduction al- </w:t>
-      </w:r>
-      <w:proofErr w:type="spellStart"/>
-      <w:r>
-        <w:t>gorithms</w:t>
-      </w:r>
-      <w:proofErr w:type="spellEnd"/>
-      <w:r>
-        <w:t xml:space="preserve"> on speech intelligibility in cochlear implant recipients. In 2017 Audiological Research Cores in Europe (ARCHES), Leuven, Belgium, Nov</w:t>
-      </w:r>
-      <w:r>
-        <w:t>ember 2017.</w:t>
+        <w:rPr>
+          <w:lang w:val="da-DK"/>
+        </w:rPr>
+        <w:t xml:space="preserve">Abigail Anne Kressner, Stefan J. Mauger, and Torsten Dau. </w:t>
+      </w:r>
+      <w:r>
+        <w:t>Predicting the impact of noise and noise reduction al- gorithms on speech intelligibility in cochlear implant recipients. In 2017 Audiological Research Cores in Europe (ARCHES), Leuven, Belgium, November 2017.</w:t>
       </w:r>
     </w:p>
     <w:p>
@@ -10223,197 +9557,155 @@
         <w:jc w:val="both"/>
       </w:pPr>
       <w:r>
-        <w:t xml:space="preserve">Abigail Anne </w:t>
-      </w:r>
-      <w:proofErr w:type="spellStart"/>
-      <w:r>
-        <w:t>Kressner</w:t>
-      </w:r>
-      <w:proofErr w:type="spellEnd"/>
-      <w:r>
-        <w:t xml:space="preserve">, Stefan J. </w:t>
-      </w:r>
-      <w:proofErr w:type="spellStart"/>
-      <w:r>
-        <w:t>Mauger</w:t>
-      </w:r>
-      <w:proofErr w:type="spellEnd"/>
-      <w:r>
-        <w:t xml:space="preserve">, Adam A. </w:t>
-      </w:r>
-      <w:proofErr w:type="spellStart"/>
-      <w:r>
-        <w:t>Hersbach</w:t>
-      </w:r>
-      <w:proofErr w:type="spellEnd"/>
-      <w:r>
-        <w:t xml:space="preserve">, and </w:t>
-      </w:r>
-      <w:proofErr w:type="spellStart"/>
+        <w:lastRenderedPageBreak/>
+        <w:t xml:space="preserve">Abigail Anne Kressner, Stefan J. Mauger, Adam A. Hersbach, and </w:t>
+      </w:r>
       <w:r>
         <w:rPr>
           <w:spacing w:val="-4"/>
         </w:rPr>
-        <w:t>Torsten</w:t>
-      </w:r>
-      <w:proofErr w:type="spellEnd"/>
+        <w:t xml:space="preserve">Torsten </w:t>
+      </w:r>
+      <w:r>
+        <w:t>Dau. Multi-study evaluation of objective measures</w:t>
+      </w:r>
+      <w:r>
+        <w:rPr>
+          <w:spacing w:val="-16"/>
+        </w:rPr>
+        <w:t xml:space="preserve"> </w:t>
+      </w:r>
+      <w:r>
+        <w:t>that</w:t>
+      </w:r>
+      <w:r>
+        <w:rPr>
+          <w:spacing w:val="-15"/>
+        </w:rPr>
+        <w:t xml:space="preserve"> </w:t>
+      </w:r>
+      <w:r>
+        <w:t>predict</w:t>
+      </w:r>
+      <w:r>
+        <w:rPr>
+          <w:spacing w:val="-16"/>
+        </w:rPr>
+        <w:t xml:space="preserve"> </w:t>
+      </w:r>
+      <w:r>
+        <w:t>cochlear</w:t>
+      </w:r>
+      <w:r>
+        <w:rPr>
+          <w:spacing w:val="-15"/>
+        </w:rPr>
+        <w:t xml:space="preserve"> </w:t>
+      </w:r>
+      <w:r>
+        <w:t>implant</w:t>
+      </w:r>
+      <w:r>
+        <w:rPr>
+          <w:spacing w:val="-15"/>
+        </w:rPr>
+        <w:t xml:space="preserve"> </w:t>
+      </w:r>
+      <w:r>
+        <w:t>speech</w:t>
+      </w:r>
+      <w:r>
+        <w:rPr>
+          <w:spacing w:val="-16"/>
+        </w:rPr>
+        <w:t xml:space="preserve"> </w:t>
+      </w:r>
+      <w:r>
+        <w:t>intelligibility.</w:t>
+      </w:r>
+      <w:r>
+        <w:rPr>
+          <w:spacing w:val="3"/>
+        </w:rPr>
+        <w:t xml:space="preserve"> </w:t>
+      </w:r>
+      <w:r>
+        <w:t>In</w:t>
+      </w:r>
+      <w:r>
+        <w:rPr>
+          <w:spacing w:val="-15"/>
+        </w:rPr>
+        <w:t xml:space="preserve"> </w:t>
+      </w:r>
+      <w:r>
+        <w:t>2017</w:t>
+      </w:r>
+      <w:r>
+        <w:rPr>
+          <w:spacing w:val="-15"/>
+        </w:rPr>
+        <w:t xml:space="preserve"> </w:t>
+      </w:r>
+      <w:r>
+        <w:t>Conference</w:t>
+      </w:r>
+      <w:r>
+        <w:rPr>
+          <w:spacing w:val="-16"/>
+        </w:rPr>
+        <w:t xml:space="preserve"> </w:t>
+      </w:r>
+      <w:r>
+        <w:t>on</w:t>
+      </w:r>
+      <w:r>
+        <w:rPr>
+          <w:spacing w:val="-15"/>
+        </w:rPr>
+        <w:t xml:space="preserve"> </w:t>
+      </w:r>
+      <w:r>
+        <w:t>Implantable</w:t>
+      </w:r>
+      <w:r>
+        <w:rPr>
+          <w:spacing w:val="-15"/>
+        </w:rPr>
+        <w:t xml:space="preserve"> </w:t>
+      </w:r>
+      <w:r>
+        <w:t>Auditory</w:t>
+      </w:r>
+      <w:r>
+        <w:rPr>
+          <w:spacing w:val="-16"/>
+        </w:rPr>
+        <w:t xml:space="preserve"> </w:t>
+      </w:r>
+      <w:r>
+        <w:t>Prostheses (CIAP),</w:t>
+      </w:r>
+      <w:r>
+        <w:rPr>
+          <w:spacing w:val="-11"/>
+        </w:rPr>
+        <w:t xml:space="preserve"> </w:t>
+      </w:r>
+      <w:r>
+        <w:t>Lake</w:t>
+      </w:r>
+      <w:r>
+        <w:rPr>
+          <w:spacing w:val="-10"/>
+        </w:rPr>
+        <w:t xml:space="preserve"> </w:t>
+      </w:r>
       <w:r>
         <w:rPr>
           <w:spacing w:val="-4"/>
         </w:rPr>
-        <w:t xml:space="preserve"> </w:t>
-      </w:r>
-      <w:proofErr w:type="spellStart"/>
-      <w:r>
-        <w:t>Dau</w:t>
-      </w:r>
-      <w:proofErr w:type="spellEnd"/>
-      <w:r>
-        <w:t>. Multi-study evaluation of objective measures</w:t>
-      </w:r>
-      <w:r>
-        <w:rPr>
-          <w:spacing w:val="-16"/>
-        </w:rPr>
-        <w:t xml:space="preserve"> </w:t>
-      </w:r>
-      <w:r>
-        <w:t>that</w:t>
-      </w:r>
-      <w:r>
-        <w:rPr>
-          <w:spacing w:val="-15"/>
-        </w:rPr>
-        <w:t xml:space="preserve"> </w:t>
-      </w:r>
-      <w:r>
-        <w:t>predict</w:t>
-      </w:r>
-      <w:r>
-        <w:rPr>
-          <w:spacing w:val="-16"/>
-        </w:rPr>
-        <w:t xml:space="preserve"> </w:t>
-      </w:r>
-      <w:r>
-        <w:t>cochlear</w:t>
-      </w:r>
-      <w:r>
-        <w:rPr>
-          <w:spacing w:val="-15"/>
-        </w:rPr>
-        <w:t xml:space="preserve"> </w:t>
-      </w:r>
-      <w:r>
-        <w:t>implant</w:t>
-      </w:r>
-      <w:r>
-        <w:rPr>
-          <w:spacing w:val="-15"/>
-        </w:rPr>
-        <w:t xml:space="preserve"> </w:t>
-      </w:r>
-      <w:r>
-        <w:t>speech</w:t>
-      </w:r>
-      <w:r>
-        <w:rPr>
-          <w:spacing w:val="-16"/>
-        </w:rPr>
-        <w:t xml:space="preserve"> </w:t>
-      </w:r>
-      <w:r>
-        <w:t>intelligibility.</w:t>
-      </w:r>
-      <w:r>
-        <w:rPr>
-          <w:spacing w:val="3"/>
-        </w:rPr>
-        <w:t xml:space="preserve"> </w:t>
-      </w:r>
-      <w:r>
-        <w:t>In</w:t>
-      </w:r>
-      <w:r>
-        <w:rPr>
-          <w:spacing w:val="-15"/>
-        </w:rPr>
-        <w:t xml:space="preserve"> </w:t>
-      </w:r>
-      <w:r>
-        <w:t>2017</w:t>
-      </w:r>
-      <w:r>
-        <w:rPr>
-          <w:spacing w:val="-15"/>
-        </w:rPr>
-        <w:t xml:space="preserve"> </w:t>
-      </w:r>
-      <w:r>
-        <w:t>Conference</w:t>
-      </w:r>
-      <w:r>
-        <w:rPr>
-          <w:spacing w:val="-16"/>
-        </w:rPr>
-        <w:t xml:space="preserve"> </w:t>
-      </w:r>
-      <w:r>
-        <w:t>on</w:t>
-      </w:r>
-      <w:r>
-        <w:rPr>
-          <w:spacing w:val="-15"/>
-        </w:rPr>
-        <w:t xml:space="preserve"> </w:t>
-      </w:r>
-      <w:r>
-        <w:t>Implantable</w:t>
-      </w:r>
-      <w:r>
-        <w:rPr>
-          <w:spacing w:val="-15"/>
-        </w:rPr>
-        <w:t xml:space="preserve"> </w:t>
-      </w:r>
-      <w:r>
-        <w:t>Auditory</w:t>
-      </w:r>
-      <w:r>
-        <w:rPr>
-          <w:spacing w:val="-16"/>
-        </w:rPr>
-        <w:t xml:space="preserve"> </w:t>
-      </w:r>
-      <w:r>
-        <w:t>Prostheses (CIAP),</w:t>
-      </w:r>
-      <w:r>
-        <w:rPr>
-          <w:spacing w:val="-11"/>
-        </w:rPr>
-        <w:t xml:space="preserve"> </w:t>
-      </w:r>
-      <w:r>
-        <w:t>Lake</w:t>
-      </w:r>
-      <w:r>
-        <w:rPr>
-          <w:spacing w:val="-10"/>
-        </w:rPr>
-        <w:t xml:space="preserve"> </w:t>
-      </w:r>
-      <w:r>
-        <w:rPr>
-          <w:spacing w:val="-4"/>
-        </w:rPr>
-        <w:t>Ta</w:t>
-      </w:r>
-      <w:r>
-        <w:rPr>
-          <w:spacing w:val="-4"/>
-        </w:rPr>
-        <w:t>hoe,</w:t>
+        <w:t>Tahoe,</w:t>
       </w:r>
       <w:r>
         <w:rPr>
@@ -10479,13 +9771,8 @@
         </w:rPr>
         <w:t xml:space="preserve"> </w:t>
       </w:r>
-      <w:proofErr w:type="spellStart"/>
-      <w:r>
-        <w:t>Kressner</w:t>
-      </w:r>
-      <w:proofErr w:type="spellEnd"/>
-      <w:r>
-        <w:t>,</w:t>
+      <w:r>
+        <w:t>Kressner,</w:t>
       </w:r>
       <w:r>
         <w:rPr>
@@ -10511,11 +9798,9 @@
         </w:rPr>
         <w:t xml:space="preserve"> </w:t>
       </w:r>
-      <w:proofErr w:type="spellStart"/>
       <w:r>
         <w:t>Jörg</w:t>
       </w:r>
-      <w:proofErr w:type="spellEnd"/>
       <w:r>
         <w:rPr>
           <w:spacing w:val="-6"/>
@@ -10567,13 +9852,8 @@
         </w:rPr>
         <w:t xml:space="preserve"> </w:t>
       </w:r>
-      <w:proofErr w:type="spellStart"/>
-      <w:r>
-        <w:t>Rozell</w:t>
-      </w:r>
-      <w:proofErr w:type="spellEnd"/>
-      <w:r>
-        <w:t>.</w:t>
+      <w:r>
+        <w:t>Rozell.</w:t>
       </w:r>
       <w:r>
         <w:rPr>
@@ -10600,13 +9880,8 @@
         <w:t xml:space="preserve"> </w:t>
       </w:r>
       <w:r>
-        <w:t xml:space="preserve">er- </w:t>
-      </w:r>
-      <w:proofErr w:type="spellStart"/>
-      <w:r>
-        <w:t>rors</w:t>
-      </w:r>
-      <w:proofErr w:type="spellEnd"/>
+        <w:t>er- rors</w:t>
+      </w:r>
       <w:r>
         <w:rPr>
           <w:spacing w:val="-20"/>
@@ -10826,42 +10101,7 @@
         <w:jc w:val="both"/>
       </w:pPr>
       <w:r>
-        <w:t xml:space="preserve">Thomas Bentsen, Tobias May, Abigail Anne </w:t>
-      </w:r>
-      <w:proofErr w:type="spellStart"/>
-      <w:r>
-        <w:t>Kressner</w:t>
-      </w:r>
-      <w:proofErr w:type="spellEnd"/>
-      <w:r>
-        <w:t xml:space="preserve">, and </w:t>
-      </w:r>
-      <w:proofErr w:type="spellStart"/>
-      <w:r>
-        <w:t>Torsten</w:t>
-      </w:r>
-      <w:proofErr w:type="spellEnd"/>
-      <w:r>
-        <w:t xml:space="preserve"> </w:t>
-      </w:r>
-      <w:proofErr w:type="spellStart"/>
-      <w:r>
-        <w:t>Dau</w:t>
-      </w:r>
-      <w:proofErr w:type="spellEnd"/>
-      <w:r>
-        <w:t xml:space="preserve">. The eﬀect of </w:t>
-      </w:r>
-      <w:proofErr w:type="spellStart"/>
-      <w:r>
-        <w:t>spectro</w:t>
-      </w:r>
-      <w:proofErr w:type="spellEnd"/>
-      <w:r>
-        <w:t xml:space="preserve">-temporal context on computational speech segregation. In 2015 Audiological </w:t>
-      </w:r>
-      <w:r>
-        <w:t>Research Cores in Europe (ARCHES), Groningen, Nether- lands, November 2015.</w:t>
+        <w:t>Thomas Bentsen, Tobias May, Abigail Anne Kressner, and Torsten Dau. The eﬀect of spectro-temporal context on computational speech segregation. In 2015 Audiological Research Cores in Europe (ARCHES), Groningen, Nether- lands, November 2015.</w:t>
       </w:r>
     </w:p>
     <w:p>
@@ -10872,23 +10112,7 @@
         <w:jc w:val="both"/>
       </w:pPr>
       <w:r>
-        <w:t xml:space="preserve">Abigail Anne </w:t>
-      </w:r>
-      <w:proofErr w:type="spellStart"/>
-      <w:r>
-        <w:t>Kressner</w:t>
-      </w:r>
-      <w:proofErr w:type="spellEnd"/>
-      <w:r>
-        <w:t xml:space="preserve"> and Christopher John </w:t>
-      </w:r>
-      <w:proofErr w:type="spellStart"/>
-      <w:r>
-        <w:t>Rozell</w:t>
-      </w:r>
-      <w:proofErr w:type="spellEnd"/>
-      <w:r>
-        <w:t>. The inﬂuence of structure in binary mask estimation error on speech</w:t>
+        <w:t>Abigail Anne Kressner and Christopher John Rozell. The inﬂuence of structure in binary mask estimation error on speech</w:t>
       </w:r>
       <w:r>
         <w:rPr>
@@ -10960,10 +10184,7 @@
         <w:t xml:space="preserve"> </w:t>
       </w:r>
       <w:r>
-        <w:t>C</w:t>
-      </w:r>
-      <w:r>
-        <w:t>onference</w:t>
+        <w:t>Conference</w:t>
       </w:r>
       <w:r>
         <w:rPr>
@@ -11022,26 +10243,7 @@
         <w:jc w:val="both"/>
       </w:pPr>
       <w:r>
-        <w:t xml:space="preserve">Abigail Anne </w:t>
-      </w:r>
-      <w:proofErr w:type="spellStart"/>
-      <w:r>
-        <w:t>Kressner</w:t>
-      </w:r>
-      <w:proofErr w:type="spellEnd"/>
-      <w:r>
-        <w:t xml:space="preserve"> and Christopher John </w:t>
-      </w:r>
-      <w:proofErr w:type="spellStart"/>
-      <w:r>
-        <w:t>Rozell</w:t>
-      </w:r>
-      <w:proofErr w:type="spellEnd"/>
-      <w:r>
-        <w:t>. Speech separation using Matching Pursuit for time-frequency masking. In Signal Processing with Adaptive Sparse Structured Representations (SPARS) Wor</w:t>
-      </w:r>
-      <w:r>
-        <w:t>kshop, Lausanne, Switzerland, July 2013.</w:t>
+        <w:t>Abigail Anne Kressner and Christopher John Rozell. Speech separation using Matching Pursuit for time-frequency masking. In Signal Processing with Adaptive Sparse Structured Representations (SPARS) Workshop, Lausanne, Switzerland, July 2013.</w:t>
       </w:r>
     </w:p>
     <w:p>
@@ -11052,23 +10254,7 @@
         <w:jc w:val="both"/>
       </w:pPr>
       <w:r>
-        <w:t xml:space="preserve">Abigail Anne </w:t>
-      </w:r>
-      <w:proofErr w:type="spellStart"/>
-      <w:r>
-        <w:t>Kressner</w:t>
-      </w:r>
-      <w:proofErr w:type="spellEnd"/>
-      <w:r>
-        <w:t xml:space="preserve">, Adam S. Charles, and Christopher John </w:t>
-      </w:r>
-      <w:proofErr w:type="spellStart"/>
-      <w:r>
-        <w:t>Rozell</w:t>
-      </w:r>
-      <w:proofErr w:type="spellEnd"/>
-      <w:r>
-        <w:t>. Causal Locally Competitive Algorithm for the sparse</w:t>
+        <w:t>Abigail Anne Kressner, Adam S. Charles, and Christopher John Rozell. Causal Locally Competitive Algorithm for the sparse</w:t>
       </w:r>
       <w:r>
         <w:rPr>
@@ -11234,13 +10420,8 @@
         </w:rPr>
         <w:t xml:space="preserve"> </w:t>
       </w:r>
-      <w:proofErr w:type="spellStart"/>
-      <w:r>
-        <w:t>Kressner</w:t>
-      </w:r>
-      <w:proofErr w:type="spellEnd"/>
-      <w:r>
-        <w:t>,</w:t>
+      <w:r>
+        <w:t>Kressner,</w:t>
       </w:r>
       <w:r>
         <w:rPr>
@@ -11305,13 +10486,8 @@
         </w:rPr>
         <w:t xml:space="preserve"> </w:t>
       </w:r>
-      <w:proofErr w:type="spellStart"/>
-      <w:r>
-        <w:t>Rozell</w:t>
-      </w:r>
-      <w:proofErr w:type="spellEnd"/>
-      <w:r>
-        <w:t>.</w:t>
+      <w:r>
+        <w:t>Rozell.</w:t>
       </w:r>
       <w:r>
         <w:rPr>
@@ -11356,18 +10532,7 @@
         <w:t xml:space="preserve"> </w:t>
       </w:r>
       <w:r>
-        <w:t xml:space="preserve">the intelligibility beneﬁt of eﬃcient ﬁlters. In International Symposium on Auditory and Audiological Research (ISAAR) 2011, </w:t>
-      </w:r>
-      <w:proofErr w:type="spellStart"/>
-      <w:r>
-        <w:t>Nyborg</w:t>
-      </w:r>
-      <w:proofErr w:type="spellEnd"/>
-      <w:r>
-        <w:t>, Denmark, Augu</w:t>
-      </w:r>
-      <w:r>
-        <w:t>st</w:t>
+        <w:t>the intelligibility beneﬁt of eﬃcient ﬁlters. In International Symposium on Auditory and Audiological Research (ISAAR) 2011, Nyborg, Denmark, August</w:t>
       </w:r>
       <w:r>
         <w:rPr>
@@ -11387,23 +10552,7 @@
         <w:jc w:val="both"/>
       </w:pPr>
       <w:r>
-        <w:t xml:space="preserve">Abigail Anne </w:t>
-      </w:r>
-      <w:proofErr w:type="spellStart"/>
-      <w:r>
-        <w:t>Kressner</w:t>
-      </w:r>
-      <w:proofErr w:type="spellEnd"/>
-      <w:r>
-        <w:t xml:space="preserve">, Christopher John </w:t>
-      </w:r>
-      <w:proofErr w:type="spellStart"/>
-      <w:r>
-        <w:t>Rozell</w:t>
-      </w:r>
-      <w:proofErr w:type="spellEnd"/>
-      <w:r>
-        <w:t xml:space="preserve">, and David </w:t>
+        <w:t xml:space="preserve">Abigail Anne Kressner, Christopher John Rozell, and David </w:t>
       </w:r>
       <w:r>
         <w:rPr>
@@ -11420,19 +10569,9 @@
         </w:rPr>
         <w:t xml:space="preserve"> </w:t>
       </w:r>
-      <w:proofErr w:type="spellStart"/>
-      <w:r>
-        <w:t>computa</w:t>
-      </w:r>
-      <w:proofErr w:type="spellEnd"/>
-      <w:r>
-        <w:t xml:space="preserve">- </w:t>
-      </w:r>
-      <w:proofErr w:type="spellStart"/>
-      <w:r>
-        <w:t>tional</w:t>
-      </w:r>
-      <w:proofErr w:type="spellEnd"/>
+      <w:r>
+        <w:t>computa- tional</w:t>
+      </w:r>
       <w:r>
         <w:rPr>
           <w:spacing w:val="-20"/>
@@ -11571,105 +10710,133 @@
         <w:jc w:val="both"/>
       </w:pPr>
       <w:r>
+        <w:rPr>
+          <w:lang w:val="da-DK"/>
+        </w:rPr>
         <w:t>Mads</w:t>
       </w:r>
       <w:r>
         <w:rPr>
           <w:spacing w:val="-15"/>
-        </w:rPr>
-        <w:t xml:space="preserve"> </w:t>
-      </w:r>
-      <w:r>
+          <w:lang w:val="da-DK"/>
+        </w:rPr>
+        <w:t xml:space="preserve"> </w:t>
+      </w:r>
+      <w:r>
+        <w:rPr>
+          <w:lang w:val="da-DK"/>
+        </w:rPr>
         <w:t>J.</w:t>
       </w:r>
       <w:r>
         <w:rPr>
           <w:spacing w:val="-15"/>
-        </w:rPr>
-        <w:t xml:space="preserve"> </w:t>
-      </w:r>
-      <w:r>
+          <w:lang w:val="da-DK"/>
+        </w:rPr>
+        <w:t xml:space="preserve"> </w:t>
+      </w:r>
+      <w:r>
+        <w:rPr>
+          <w:lang w:val="da-DK"/>
+        </w:rPr>
         <w:t>Jensen,</w:t>
       </w:r>
       <w:r>
         <w:rPr>
           <w:spacing w:val="-14"/>
-        </w:rPr>
-        <w:t xml:space="preserve"> </w:t>
-      </w:r>
-      <w:r>
+          <w:lang w:val="da-DK"/>
+        </w:rPr>
+        <w:t xml:space="preserve"> </w:t>
+      </w:r>
+      <w:r>
+        <w:rPr>
+          <w:lang w:val="da-DK"/>
+        </w:rPr>
         <w:t>Morten</w:t>
       </w:r>
       <w:r>
         <w:rPr>
           <w:spacing w:val="-15"/>
+          <w:lang w:val="da-DK"/>
         </w:rPr>
         <w:t xml:space="preserve"> </w:t>
       </w:r>
       <w:r>
         <w:rPr>
           <w:spacing w:val="-9"/>
+          <w:lang w:val="da-DK"/>
         </w:rPr>
         <w:t>P.</w:t>
       </w:r>
       <w:r>
         <w:rPr>
           <w:spacing w:val="-16"/>
-        </w:rPr>
-        <w:t xml:space="preserve"> </w:t>
-      </w:r>
-      <w:proofErr w:type="spellStart"/>
-      <w:r>
-        <w:t>Linkenkaer</w:t>
-      </w:r>
-      <w:proofErr w:type="spellEnd"/>
-      <w:r>
-        <w:t>,</w:t>
+          <w:lang w:val="da-DK"/>
+        </w:rPr>
+        <w:t xml:space="preserve"> </w:t>
+      </w:r>
+      <w:r>
+        <w:rPr>
+          <w:lang w:val="da-DK"/>
+        </w:rPr>
+        <w:t>Linkenkaer,</w:t>
       </w:r>
       <w:r>
         <w:rPr>
           <w:spacing w:val="-13"/>
-        </w:rPr>
-        <w:t xml:space="preserve"> </w:t>
-      </w:r>
-      <w:r>
+          <w:lang w:val="da-DK"/>
+        </w:rPr>
+        <w:t xml:space="preserve"> </w:t>
+      </w:r>
+      <w:r>
+        <w:rPr>
+          <w:lang w:val="da-DK"/>
+        </w:rPr>
         <w:t>and</w:t>
       </w:r>
       <w:r>
         <w:rPr>
           <w:spacing w:val="-15"/>
-        </w:rPr>
-        <w:t xml:space="preserve"> </w:t>
-      </w:r>
-      <w:r>
+          <w:lang w:val="da-DK"/>
+        </w:rPr>
+        <w:t xml:space="preserve"> </w:t>
+      </w:r>
+      <w:r>
+        <w:rPr>
+          <w:lang w:val="da-DK"/>
+        </w:rPr>
         <w:t>Abigail</w:t>
       </w:r>
       <w:r>
         <w:rPr>
           <w:spacing w:val="-15"/>
-        </w:rPr>
-        <w:t xml:space="preserve"> </w:t>
-      </w:r>
-      <w:r>
+          <w:lang w:val="da-DK"/>
+        </w:rPr>
+        <w:t xml:space="preserve"> </w:t>
+      </w:r>
+      <w:r>
+        <w:rPr>
+          <w:lang w:val="da-DK"/>
+        </w:rPr>
         <w:t>Anne</w:t>
       </w:r>
       <w:r>
         <w:rPr>
           <w:spacing w:val="-16"/>
-        </w:rPr>
-        <w:t xml:space="preserve"> </w:t>
-      </w:r>
-      <w:proofErr w:type="spellStart"/>
-      <w:r>
-        <w:t>Kressner</w:t>
-      </w:r>
-      <w:proofErr w:type="spellEnd"/>
-      <w:r>
-        <w:t>.</w:t>
+          <w:lang w:val="da-DK"/>
+        </w:rPr>
+        <w:t xml:space="preserve"> </w:t>
+      </w:r>
+      <w:r>
+        <w:rPr>
+          <w:lang w:val="da-DK"/>
+        </w:rPr>
+        <w:t>Kressner.</w:t>
       </w:r>
       <w:r>
         <w:rPr>
           <w:spacing w:val="6"/>
+          <w:lang w:val="da-DK"/>
         </w:rPr>
         <w:t xml:space="preserve"> </w:t>
       </w:r>
@@ -11811,15 +10978,7 @@
         <w:jc w:val="both"/>
       </w:pPr>
       <w:r>
-        <w:t xml:space="preserve">Abigail Anne </w:t>
-      </w:r>
-      <w:proofErr w:type="spellStart"/>
-      <w:r>
-        <w:t>Kressner</w:t>
-      </w:r>
-      <w:proofErr w:type="spellEnd"/>
-      <w:r>
-        <w:t>. Structure in time-frequency binary masking. PhD thesis. Georgia Institute of Technology, Atlanta, Georgia, May 2015. [</w:t>
+        <w:t>Abigail Anne Kressner. Structure in time-frequency binary masking. PhD thesis. Georgia Institute of Technology, Atlanta, Georgia, May 2015. [</w:t>
       </w:r>
       <w:hyperlink r:id="rId32">
         <w:r>
@@ -11858,13 +11017,8 @@
         </w:rPr>
         <w:t xml:space="preserve"> </w:t>
       </w:r>
-      <w:proofErr w:type="spellStart"/>
-      <w:r>
-        <w:t>Kressner</w:t>
-      </w:r>
-      <w:proofErr w:type="spellEnd"/>
-      <w:r>
-        <w:t>.</w:t>
+      <w:r>
+        <w:t>Kressner.</w:t>
       </w:r>
       <w:r>
         <w:rPr>
@@ -12172,11 +11326,9 @@
         </w:rPr>
         <w:t xml:space="preserve"> </w:t>
       </w:r>
-      <w:proofErr w:type="spellStart"/>
       <w:r>
         <w:t>Rigshospitalet’s</w:t>
       </w:r>
-      <w:proofErr w:type="spellEnd"/>
       <w:r>
         <w:rPr>
           <w:spacing w:val="-9"/>
@@ -12968,10 +12120,7 @@
       </w:r>
       <w:r>
         <w:tab/>
-        <w:t>Re</w:t>
-      </w:r>
-      <w:r>
-        <w:t>viewer</w:t>
+        <w:t>Reviewer</w:t>
       </w:r>
       <w:r>
         <w:rPr>
@@ -13235,8 +12384,6 @@
       </w:r>
       <w:r>
         <w:tab/>
-      </w:r>
-      <w:r>
         <w:t>Reviewer for Journal of the Acoustical Society of America Express Letters 2014-present</w:t>
       </w:r>
       <w:r>
@@ -13361,10 +12508,7 @@
         <w:pStyle w:val="BodyText"/>
       </w:pPr>
       <w:r>
-        <w:t>Volunteer · Technical University of Denmark’s Diversity and Gender E</w:t>
-      </w:r>
-      <w:r>
-        <w:t>quality · 2018-present</w:t>
+        <w:t>Volunteer · Technical University of Denmark’s Diversity and Gender Equality · 2018-present</w:t>
       </w:r>
     </w:p>
     <w:p>
@@ -13645,15 +12789,7 @@
         <w:spacing w:before="1"/>
       </w:pPr>
       <w:r>
-        <w:t xml:space="preserve">Speaker · </w:t>
-      </w:r>
-      <w:proofErr w:type="spellStart"/>
-      <w:r>
-        <w:t>Virum</w:t>
-      </w:r>
-      <w:proofErr w:type="spellEnd"/>
-      <w:r>
-        <w:t xml:space="preserve"> Gymnasium Visit at the Technical University of Denmark · 11/2017</w:t>
+        <w:t>Speaker · Virum Gymnasium Visit at the Technical University of Denmark · 11/2017</w:t>
       </w:r>
     </w:p>
     <w:p>
@@ -14271,7 +13407,7 @@
 </file>
 
 <file path=word/endnotes.xml><?xml version="1.0" encoding="utf-8"?>
-<w:endnotes xmlns:wpc="http://schemas.microsoft.com/office/word/2010/wordprocessingCanvas" xmlns:cx="http://schemas.microsoft.com/office/drawing/2014/chartex" xmlns:cx1="http://schemas.microsoft.com/office/drawing/2015/9/8/chartex" xmlns:cx2="http://schemas.microsoft.com/office/drawing/2015/10/21/chartex" xmlns:cx3="http://schemas.microsoft.com/office/drawing/2016/5/9/chartex" xmlns:cx4="http://schemas.microsoft.com/office/drawing/2016/5/10/chartex" xmlns:cx5="http://schemas.microsoft.com/office/drawing/2016/5/11/chartex" xmlns:cx6="http://schemas.microsoft.com/office/drawing/2016/5/12/chartex" xmlns:cx7="http://schemas.microsoft.com/office/drawing/2016/5/13/chartex" xmlns:cx8="http://schemas.microsoft.com/office/drawing/2016/5/14/chartex" xmlns:mc="http://schemas.openxmlformats.org/markup-compatibility/2006" xmlns:aink="http://schemas.microsoft.com/office/drawing/2016/ink" xmlns:am3d="http://schemas.microsoft.com/office/drawing/2017/model3d" xmlns:o="urn:schemas-microsoft-com:office:office" xmlns:r="http://schemas.openxmlformats.org/officeDocument/2006/relationships" xmlns:m="http://schemas.openxmlformats.org/officeDocument/2006/math" xmlns:v="urn:schemas-microsoft-com:vml" xmlns:wp14="http://schemas.microsoft.com/office/word/2010/wordprocessingDrawing" xmlns:wp="http://schemas.openxmlformats.org/drawingml/2006/wordprocessingDrawing" xmlns:w10="urn:schemas-microsoft-com:office:word" xmlns:w="http://schemas.openxmlformats.org/wordprocessingml/2006/main" xmlns:w14="http://schemas.microsoft.com/office/word/2010/wordml" xmlns:w15="http://schemas.microsoft.com/office/word/2012/wordml" xmlns:w16cex="http://schemas.microsoft.com/office/word/2018/wordml/cex" xmlns:w16cid="http://schemas.microsoft.com/office/word/2016/wordml/cid" xmlns:w16="http://schemas.microsoft.com/office/word/2018/wordml" xmlns:w16se="http://schemas.microsoft.com/office/word/2015/wordml/symex" xmlns:wpg="http://schemas.microsoft.com/office/word/2010/wordprocessingGroup" xmlns:wpi="http://schemas.microsoft.com/office/word/2010/wordprocessingInk" xmlns:wne="http://schemas.microsoft.com/office/word/2006/wordml" xmlns:wps="http://schemas.microsoft.com/office/word/2010/wordprocessingShape" mc:Ignorable="w14 w15 w16se w16cid w16 w16cex wp14">
+<w:endnotes xmlns:wpc="http://schemas.microsoft.com/office/word/2010/wordprocessingCanvas" xmlns:cx="http://schemas.microsoft.com/office/drawing/2014/chartex" xmlns:cx1="http://schemas.microsoft.com/office/drawing/2015/9/8/chartex" xmlns:cx2="http://schemas.microsoft.com/office/drawing/2015/10/21/chartex" xmlns:cx3="http://schemas.microsoft.com/office/drawing/2016/5/9/chartex" xmlns:cx4="http://schemas.microsoft.com/office/drawing/2016/5/10/chartex" xmlns:cx5="http://schemas.microsoft.com/office/drawing/2016/5/11/chartex" xmlns:cx6="http://schemas.microsoft.com/office/drawing/2016/5/12/chartex" xmlns:cx7="http://schemas.microsoft.com/office/drawing/2016/5/13/chartex" xmlns:cx8="http://schemas.microsoft.com/office/drawing/2016/5/14/chartex" xmlns:mc="http://schemas.openxmlformats.org/markup-compatibility/2006" xmlns:aink="http://schemas.microsoft.com/office/drawing/2016/ink" xmlns:am3d="http://schemas.microsoft.com/office/drawing/2017/model3d" xmlns:o="urn:schemas-microsoft-com:office:office" xmlns:r="http://schemas.openxmlformats.org/officeDocument/2006/relationships" xmlns:m="http://schemas.openxmlformats.org/officeDocument/2006/math" xmlns:v="urn:schemas-microsoft-com:vml" xmlns:wp14="http://schemas.microsoft.com/office/word/2010/wordprocessingDrawing" xmlns:wp="http://schemas.openxmlformats.org/drawingml/2006/wordprocessingDrawing" xmlns:w10="urn:schemas-microsoft-com:office:word" xmlns:w="http://schemas.openxmlformats.org/wordprocessingml/2006/main" xmlns:w14="http://schemas.microsoft.com/office/word/2010/wordml" xmlns:w15="http://schemas.microsoft.com/office/word/2012/wordml" xmlns:w16cex="http://schemas.microsoft.com/office/word/2018/wordml/cex" xmlns:w16cid="http://schemas.microsoft.com/office/word/2016/wordml/cid" xmlns:w16="http://schemas.microsoft.com/office/word/2018/wordml" xmlns:w16sdtdh="http://schemas.microsoft.com/office/word/2020/wordml/sdtdatahash" xmlns:w16se="http://schemas.microsoft.com/office/word/2015/wordml/symex" xmlns:wpg="http://schemas.microsoft.com/office/word/2010/wordprocessingGroup" xmlns:wpi="http://schemas.microsoft.com/office/word/2010/wordprocessingInk" xmlns:wne="http://schemas.microsoft.com/office/word/2006/wordml" xmlns:wps="http://schemas.microsoft.com/office/word/2010/wordprocessingShape" mc:Ignorable="w14 w15 w16se w16cid w16 w16cex w16sdtdh wp14">
   <w:endnote w:type="separator" w:id="-1">
     <w:p>
       <w:r>
@@ -14290,7 +13426,7 @@
 </file>
 
 <file path=word/footer1.xml><?xml version="1.0" encoding="utf-8"?>
-<w:ftr xmlns:wpc="http://schemas.microsoft.com/office/word/2010/wordprocessingCanvas" xmlns:cx="http://schemas.microsoft.com/office/drawing/2014/chartex" xmlns:cx1="http://schemas.microsoft.com/office/drawing/2015/9/8/chartex" xmlns:cx2="http://schemas.microsoft.com/office/drawing/2015/10/21/chartex" xmlns:cx3="http://schemas.microsoft.com/office/drawing/2016/5/9/chartex" xmlns:cx4="http://schemas.microsoft.com/office/drawing/2016/5/10/chartex" xmlns:cx5="http://schemas.microsoft.com/office/drawing/2016/5/11/chartex" xmlns:cx6="http://schemas.microsoft.com/office/drawing/2016/5/12/chartex" xmlns:cx7="http://schemas.microsoft.com/office/drawing/2016/5/13/chartex" xmlns:cx8="http://schemas.microsoft.com/office/drawing/2016/5/14/chartex" xmlns:mc="http://schemas.openxmlformats.org/markup-compatibility/2006" xmlns:aink="http://schemas.microsoft.com/office/drawing/2016/ink" xmlns:am3d="http://schemas.microsoft.com/office/drawing/2017/model3d" xmlns:o="urn:schemas-microsoft-com:office:office" xmlns:r="http://schemas.openxmlformats.org/officeDocument/2006/relationships" xmlns:m="http://schemas.openxmlformats.org/officeDocument/2006/math" xmlns:v="urn:schemas-microsoft-com:vml" xmlns:wp14="http://schemas.microsoft.com/office/word/2010/wordprocessingDrawing" xmlns:wp="http://schemas.openxmlformats.org/drawingml/2006/wordprocessingDrawing" xmlns:w10="urn:schemas-microsoft-com:office:word" xmlns:w="http://schemas.openxmlformats.org/wordprocessingml/2006/main" xmlns:w14="http://schemas.microsoft.com/office/word/2010/wordml" xmlns:w15="http://schemas.microsoft.com/office/word/2012/wordml" xmlns:w16cex="http://schemas.microsoft.com/office/word/2018/wordml/cex" xmlns:w16cid="http://schemas.microsoft.com/office/word/2016/wordml/cid" xmlns:w16="http://schemas.microsoft.com/office/word/2018/wordml" xmlns:w16se="http://schemas.microsoft.com/office/word/2015/wordml/symex" xmlns:wpg="http://schemas.microsoft.com/office/word/2010/wordprocessingGroup" xmlns:wpi="http://schemas.microsoft.com/office/word/2010/wordprocessingInk" xmlns:wne="http://schemas.microsoft.com/office/word/2006/wordml" xmlns:wps="http://schemas.microsoft.com/office/word/2010/wordprocessingShape" mc:Ignorable="w14 w15 w16se w16cid w16 w16cex wp14">
+<w:ftr xmlns:wpc="http://schemas.microsoft.com/office/word/2010/wordprocessingCanvas" xmlns:cx="http://schemas.microsoft.com/office/drawing/2014/chartex" xmlns:cx1="http://schemas.microsoft.com/office/drawing/2015/9/8/chartex" xmlns:cx2="http://schemas.microsoft.com/office/drawing/2015/10/21/chartex" xmlns:cx3="http://schemas.microsoft.com/office/drawing/2016/5/9/chartex" xmlns:cx4="http://schemas.microsoft.com/office/drawing/2016/5/10/chartex" xmlns:cx5="http://schemas.microsoft.com/office/drawing/2016/5/11/chartex" xmlns:cx6="http://schemas.microsoft.com/office/drawing/2016/5/12/chartex" xmlns:cx7="http://schemas.microsoft.com/office/drawing/2016/5/13/chartex" xmlns:cx8="http://schemas.microsoft.com/office/drawing/2016/5/14/chartex" xmlns:mc="http://schemas.openxmlformats.org/markup-compatibility/2006" xmlns:aink="http://schemas.microsoft.com/office/drawing/2016/ink" xmlns:am3d="http://schemas.microsoft.com/office/drawing/2017/model3d" xmlns:o="urn:schemas-microsoft-com:office:office" xmlns:r="http://schemas.openxmlformats.org/officeDocument/2006/relationships" xmlns:m="http://schemas.openxmlformats.org/officeDocument/2006/math" xmlns:v="urn:schemas-microsoft-com:vml" xmlns:wp14="http://schemas.microsoft.com/office/word/2010/wordprocessingDrawing" xmlns:wp="http://schemas.openxmlformats.org/drawingml/2006/wordprocessingDrawing" xmlns:w10="urn:schemas-microsoft-com:office:word" xmlns:w="http://schemas.openxmlformats.org/wordprocessingml/2006/main" xmlns:w14="http://schemas.microsoft.com/office/word/2010/wordml" xmlns:w15="http://schemas.microsoft.com/office/word/2012/wordml" xmlns:w16cex="http://schemas.microsoft.com/office/word/2018/wordml/cex" xmlns:w16cid="http://schemas.microsoft.com/office/word/2016/wordml/cid" xmlns:w16="http://schemas.microsoft.com/office/word/2018/wordml" xmlns:w16sdtdh="http://schemas.microsoft.com/office/word/2020/wordml/sdtdatahash" xmlns:w16se="http://schemas.microsoft.com/office/word/2015/wordml/symex" xmlns:wpg="http://schemas.microsoft.com/office/word/2010/wordprocessingGroup" xmlns:wpi="http://schemas.microsoft.com/office/word/2010/wordprocessingInk" xmlns:wne="http://schemas.microsoft.com/office/word/2006/wordml" xmlns:wps="http://schemas.microsoft.com/office/word/2010/wordprocessingShape" mc:Ignorable="w14 w15 w16se w16cid w16 w16cex w16sdtdh wp14">
   <w:p>
     <w:pPr>
       <w:pStyle w:val="BodyText"/>
@@ -14306,7 +13442,7 @@
           <v:stroke joinstyle="miter"/>
           <v:path gradientshapeok="t" o:connecttype="rect"/>
         </v:shapetype>
-        <v:shape id="_x0000_s2049" type="#_x0000_t202" alt="" style="position:absolute;margin-left:292.05pt;margin-top:791.55pt;width:11.05pt;height:12.2pt;z-index:-251941888;mso-wrap-style:square;mso-wrap-edited:f;mso-width-percent:0;mso-height-percent:0;mso-position-horizontal-relative:page;mso-position-vertical-relative:page;mso-width-percent:0;mso-height-percent:0;v-text-anchor:top" filled="f" stroked="f">
+        <v:shape id="_x0000_s1025" type="#_x0000_t202" alt="" style="position:absolute;margin-left:292.05pt;margin-top:791.55pt;width:11.05pt;height:12.2pt;z-index:-251941888;mso-wrap-style:square;mso-wrap-edited:f;mso-width-percent:0;mso-height-percent:0;mso-position-horizontal-relative:page;mso-position-vertical-relative:page;mso-width-percent:0;mso-height-percent:0;v-text-anchor:top" filled="f" stroked="f">
           <v:textbox inset="0,0,0,0">
             <w:txbxContent>
               <w:p>
@@ -14345,7 +13481,7 @@
 </file>
 
 <file path=word/footnotes.xml><?xml version="1.0" encoding="utf-8"?>
-<w:footnotes xmlns:wpc="http://schemas.microsoft.com/office/word/2010/wordprocessingCanvas" xmlns:cx="http://schemas.microsoft.com/office/drawing/2014/chartex" xmlns:cx1="http://schemas.microsoft.com/office/drawing/2015/9/8/chartex" xmlns:cx2="http://schemas.microsoft.com/office/drawing/2015/10/21/chartex" xmlns:cx3="http://schemas.microsoft.com/office/drawing/2016/5/9/chartex" xmlns:cx4="http://schemas.microsoft.com/office/drawing/2016/5/10/chartex" xmlns:cx5="http://schemas.microsoft.com/office/drawing/2016/5/11/chartex" xmlns:cx6="http://schemas.microsoft.com/office/drawing/2016/5/12/chartex" xmlns:cx7="http://schemas.microsoft.com/office/drawing/2016/5/13/chartex" xmlns:cx8="http://schemas.microsoft.com/office/drawing/2016/5/14/chartex" xmlns:mc="http://schemas.openxmlformats.org/markup-compatibility/2006" xmlns:aink="http://schemas.microsoft.com/office/drawing/2016/ink" xmlns:am3d="http://schemas.microsoft.com/office/drawing/2017/model3d" xmlns:o="urn:schemas-microsoft-com:office:office" xmlns:r="http://schemas.openxmlformats.org/officeDocument/2006/relationships" xmlns:m="http://schemas.openxmlformats.org/officeDocument/2006/math" xmlns:v="urn:schemas-microsoft-com:vml" xmlns:wp14="http://schemas.microsoft.com/office/word/2010/wordprocessingDrawing" xmlns:wp="http://schemas.openxmlformats.org/drawingml/2006/wordprocessingDrawing" xmlns:w10="urn:schemas-microsoft-com:office:word" xmlns:w="http://schemas.openxmlformats.org/wordprocessingml/2006/main" xmlns:w14="http://schemas.microsoft.com/office/word/2010/wordml" xmlns:w15="http://schemas.microsoft.com/office/word/2012/wordml" xmlns:w16cex="http://schemas.microsoft.com/office/word/2018/wordml/cex" xmlns:w16cid="http://schemas.microsoft.com/office/word/2016/wordml/cid" xmlns:w16="http://schemas.microsoft.com/office/word/2018/wordml" xmlns:w16se="http://schemas.microsoft.com/office/word/2015/wordml/symex" xmlns:wpg="http://schemas.microsoft.com/office/word/2010/wordprocessingGroup" xmlns:wpi="http://schemas.microsoft.com/office/word/2010/wordprocessingInk" xmlns:wne="http://schemas.microsoft.com/office/word/2006/wordml" xmlns:wps="http://schemas.microsoft.com/office/word/2010/wordprocessingShape" mc:Ignorable="w14 w15 w16se w16cid w16 w16cex wp14">
+<w:footnotes xmlns:wpc="http://schemas.microsoft.com/office/word/2010/wordprocessingCanvas" xmlns:cx="http://schemas.microsoft.com/office/drawing/2014/chartex" xmlns:cx1="http://schemas.microsoft.com/office/drawing/2015/9/8/chartex" xmlns:cx2="http://schemas.microsoft.com/office/drawing/2015/10/21/chartex" xmlns:cx3="http://schemas.microsoft.com/office/drawing/2016/5/9/chartex" xmlns:cx4="http://schemas.microsoft.com/office/drawing/2016/5/10/chartex" xmlns:cx5="http://schemas.microsoft.com/office/drawing/2016/5/11/chartex" xmlns:cx6="http://schemas.microsoft.com/office/drawing/2016/5/12/chartex" xmlns:cx7="http://schemas.microsoft.com/office/drawing/2016/5/13/chartex" xmlns:cx8="http://schemas.microsoft.com/office/drawing/2016/5/14/chartex" xmlns:mc="http://schemas.openxmlformats.org/markup-compatibility/2006" xmlns:aink="http://schemas.microsoft.com/office/drawing/2016/ink" xmlns:am3d="http://schemas.microsoft.com/office/drawing/2017/model3d" xmlns:o="urn:schemas-microsoft-com:office:office" xmlns:r="http://schemas.openxmlformats.org/officeDocument/2006/relationships" xmlns:m="http://schemas.openxmlformats.org/officeDocument/2006/math" xmlns:v="urn:schemas-microsoft-com:vml" xmlns:wp14="http://schemas.microsoft.com/office/word/2010/wordprocessingDrawing" xmlns:wp="http://schemas.openxmlformats.org/drawingml/2006/wordprocessingDrawing" xmlns:w10="urn:schemas-microsoft-com:office:word" xmlns:w="http://schemas.openxmlformats.org/wordprocessingml/2006/main" xmlns:w14="http://schemas.microsoft.com/office/word/2010/wordml" xmlns:w15="http://schemas.microsoft.com/office/word/2012/wordml" xmlns:w16cex="http://schemas.microsoft.com/office/word/2018/wordml/cex" xmlns:w16cid="http://schemas.microsoft.com/office/word/2016/wordml/cid" xmlns:w16="http://schemas.microsoft.com/office/word/2018/wordml" xmlns:w16sdtdh="http://schemas.microsoft.com/office/word/2020/wordml/sdtdatahash" xmlns:w16se="http://schemas.microsoft.com/office/word/2015/wordml/symex" xmlns:wpg="http://schemas.microsoft.com/office/word/2010/wordprocessingGroup" xmlns:wpi="http://schemas.microsoft.com/office/word/2010/wordprocessingInk" xmlns:wne="http://schemas.microsoft.com/office/word/2006/wordml" xmlns:wps="http://schemas.microsoft.com/office/word/2010/wordprocessingShape" mc:Ignorable="w14 w15 w16se w16cid w16 w16cex w16sdtdh wp14">
   <w:footnote w:type="separator" w:id="-1">
     <w:p>
       <w:r>
@@ -14364,7 +13500,7 @@
 </file>
 
 <file path=word/header1.xml><?xml version="1.0" encoding="utf-8"?>
-<w:hdr xmlns:wpc="http://schemas.microsoft.com/office/word/2010/wordprocessingCanvas" xmlns:cx="http://schemas.microsoft.com/office/drawing/2014/chartex" xmlns:cx1="http://schemas.microsoft.com/office/drawing/2015/9/8/chartex" xmlns:cx2="http://schemas.microsoft.com/office/drawing/2015/10/21/chartex" xmlns:cx3="http://schemas.microsoft.com/office/drawing/2016/5/9/chartex" xmlns:cx4="http://schemas.microsoft.com/office/drawing/2016/5/10/chartex" xmlns:cx5="http://schemas.microsoft.com/office/drawing/2016/5/11/chartex" xmlns:cx6="http://schemas.microsoft.com/office/drawing/2016/5/12/chartex" xmlns:cx7="http://schemas.microsoft.com/office/drawing/2016/5/13/chartex" xmlns:cx8="http://schemas.microsoft.com/office/drawing/2016/5/14/chartex" xmlns:mc="http://schemas.openxmlformats.org/markup-compatibility/2006" xmlns:aink="http://schemas.microsoft.com/office/drawing/2016/ink" xmlns:am3d="http://schemas.microsoft.com/office/drawing/2017/model3d" xmlns:o="urn:schemas-microsoft-com:office:office" xmlns:r="http://schemas.openxmlformats.org/officeDocument/2006/relationships" xmlns:m="http://schemas.openxmlformats.org/officeDocument/2006/math" xmlns:v="urn:schemas-microsoft-com:vml" xmlns:wp14="http://schemas.microsoft.com/office/word/2010/wordprocessingDrawing" xmlns:wp="http://schemas.openxmlformats.org/drawingml/2006/wordprocessingDrawing" xmlns:w10="urn:schemas-microsoft-com:office:word" xmlns:w="http://schemas.openxmlformats.org/wordprocessingml/2006/main" xmlns:w14="http://schemas.microsoft.com/office/word/2010/wordml" xmlns:w15="http://schemas.microsoft.com/office/word/2012/wordml" xmlns:w16cex="http://schemas.microsoft.com/office/word/2018/wordml/cex" xmlns:w16cid="http://schemas.microsoft.com/office/word/2016/wordml/cid" xmlns:w16="http://schemas.microsoft.com/office/word/2018/wordml" xmlns:w16se="http://schemas.microsoft.com/office/word/2015/wordml/symex" xmlns:wpg="http://schemas.microsoft.com/office/word/2010/wordprocessingGroup" xmlns:wpi="http://schemas.microsoft.com/office/word/2010/wordprocessingInk" xmlns:wne="http://schemas.microsoft.com/office/word/2006/wordml" xmlns:wps="http://schemas.microsoft.com/office/word/2010/wordprocessingShape" mc:Ignorable="w14 w15 w16se w16cid w16 w16cex wp14">
+<w:hdr xmlns:wpc="http://schemas.microsoft.com/office/word/2010/wordprocessingCanvas" xmlns:cx="http://schemas.microsoft.com/office/drawing/2014/chartex" xmlns:cx1="http://schemas.microsoft.com/office/drawing/2015/9/8/chartex" xmlns:cx2="http://schemas.microsoft.com/office/drawing/2015/10/21/chartex" xmlns:cx3="http://schemas.microsoft.com/office/drawing/2016/5/9/chartex" xmlns:cx4="http://schemas.microsoft.com/office/drawing/2016/5/10/chartex" xmlns:cx5="http://schemas.microsoft.com/office/drawing/2016/5/11/chartex" xmlns:cx6="http://schemas.microsoft.com/office/drawing/2016/5/12/chartex" xmlns:cx7="http://schemas.microsoft.com/office/drawing/2016/5/13/chartex" xmlns:cx8="http://schemas.microsoft.com/office/drawing/2016/5/14/chartex" xmlns:mc="http://schemas.openxmlformats.org/markup-compatibility/2006" xmlns:aink="http://schemas.microsoft.com/office/drawing/2016/ink" xmlns:am3d="http://schemas.microsoft.com/office/drawing/2017/model3d" xmlns:o="urn:schemas-microsoft-com:office:office" xmlns:r="http://schemas.openxmlformats.org/officeDocument/2006/relationships" xmlns:m="http://schemas.openxmlformats.org/officeDocument/2006/math" xmlns:v="urn:schemas-microsoft-com:vml" xmlns:wp14="http://schemas.microsoft.com/office/word/2010/wordprocessingDrawing" xmlns:wp="http://schemas.openxmlformats.org/drawingml/2006/wordprocessingDrawing" xmlns:w10="urn:schemas-microsoft-com:office:word" xmlns:w="http://schemas.openxmlformats.org/wordprocessingml/2006/main" xmlns:w14="http://schemas.microsoft.com/office/word/2010/wordml" xmlns:w15="http://schemas.microsoft.com/office/word/2012/wordml" xmlns:w16cex="http://schemas.microsoft.com/office/word/2018/wordml/cex" xmlns:w16cid="http://schemas.microsoft.com/office/word/2016/wordml/cid" xmlns:w16="http://schemas.microsoft.com/office/word/2018/wordml" xmlns:w16sdtdh="http://schemas.microsoft.com/office/word/2020/wordml/sdtdatahash" xmlns:w16se="http://schemas.microsoft.com/office/word/2015/wordml/symex" xmlns:wpg="http://schemas.microsoft.com/office/word/2010/wordprocessingGroup" xmlns:wpi="http://schemas.microsoft.com/office/word/2010/wordprocessingInk" xmlns:wne="http://schemas.microsoft.com/office/word/2006/wordml" xmlns:wps="http://schemas.microsoft.com/office/word/2010/wordprocessingShape" mc:Ignorable="w14 w15 w16se w16cid w16 w16cex w16sdtdh wp14">
   <w:p>
     <w:pPr>
       <w:pStyle w:val="BodyText"/>
@@ -14380,7 +13516,7 @@
           <v:stroke joinstyle="miter"/>
           <v:path gradientshapeok="t" o:connecttype="rect"/>
         </v:shapetype>
-        <v:shape id="_x0000_s2050" type="#_x0000_t202" alt="" style="position:absolute;margin-left:69.85pt;margin-top:33pt;width:455.55pt;height:19.95pt;z-index:-251942912;mso-wrap-style:square;mso-wrap-edited:f;mso-width-percent:0;mso-height-percent:0;mso-position-horizontal-relative:page;mso-position-vertical-relative:page;mso-width-percent:0;mso-height-percent:0;v-text-anchor:top" filled="f" stroked="f">
+        <v:shape id="_x0000_s1026" type="#_x0000_t202" alt="" style="position:absolute;margin-left:69.85pt;margin-top:33pt;width:455.55pt;height:19.95pt;z-index:-251942912;mso-wrap-style:square;mso-wrap-edited:f;mso-width-percent:0;mso-height-percent:0;mso-position-horizontal-relative:page;mso-position-vertical-relative:page;mso-width-percent:0;mso-height-percent:0;v-text-anchor:top" filled="f" stroked="f">
           <v:textbox inset="0,0,0,0">
             <w:txbxContent>
               <w:p>
@@ -14452,7 +13588,6 @@
                   </w:rPr>
                   <w:t xml:space="preserve"> </w:t>
                 </w:r>
-                <w:proofErr w:type="spellStart"/>
                 <w:r>
                   <w:rPr>
                     <w:rFonts w:ascii="Trebuchet MS" w:hAnsi="Trebuchet MS"/>
@@ -14462,7 +13597,6 @@
                   </w:rPr>
                   <w:t>Kressner</w:t>
                 </w:r>
-                <w:proofErr w:type="spellEnd"/>
                 <w:r>
                   <w:rPr>
                     <w:rFonts w:ascii="Trebuchet MS" w:hAnsi="Trebuchet MS"/>
@@ -14598,7 +13732,7 @@
 </file>
 
 <file path=word/styles.xml><?xml version="1.0" encoding="utf-8"?>
-<w:styles xmlns:mc="http://schemas.openxmlformats.org/markup-compatibility/2006" xmlns:r="http://schemas.openxmlformats.org/officeDocument/2006/relationships" xmlns:w="http://schemas.openxmlformats.org/wordprocessingml/2006/main" xmlns:w14="http://schemas.microsoft.com/office/word/2010/wordml" xmlns:w15="http://schemas.microsoft.com/office/word/2012/wordml" xmlns:w16cex="http://schemas.microsoft.com/office/word/2018/wordml/cex" xmlns:w16cid="http://schemas.microsoft.com/office/word/2016/wordml/cid" xmlns:w16="http://schemas.microsoft.com/office/word/2018/wordml" xmlns:w16se="http://schemas.microsoft.com/office/word/2015/wordml/symex" mc:Ignorable="w14 w15 w16se w16cid w16 w16cex">
+<w:styles xmlns:mc="http://schemas.openxmlformats.org/markup-compatibility/2006" xmlns:r="http://schemas.openxmlformats.org/officeDocument/2006/relationships" xmlns:w="http://schemas.openxmlformats.org/wordprocessingml/2006/main" xmlns:w14="http://schemas.microsoft.com/office/word/2010/wordml" xmlns:w15="http://schemas.microsoft.com/office/word/2012/wordml" xmlns:w16cex="http://schemas.microsoft.com/office/word/2018/wordml/cex" xmlns:w16cid="http://schemas.microsoft.com/office/word/2016/wordml/cid" xmlns:w16="http://schemas.microsoft.com/office/word/2018/wordml" xmlns:w16sdtdh="http://schemas.microsoft.com/office/word/2020/wordml/sdtdatahash" xmlns:w16se="http://schemas.microsoft.com/office/word/2015/wordml/symex" mc:Ignorable="w14 w15 w16se w16cid w16 w16cex w16sdtdh">
   <w:docDefaults>
     <w:rPrDefault>
       <w:rPr>
@@ -15017,10 +14151,30 @@
       <w:szCs w:val="20"/>
     </w:rPr>
   </w:style>
+  <w:style w:type="paragraph" w:styleId="Heading5">
+    <w:name w:val="heading 5"/>
+    <w:basedOn w:val="Normal"/>
+    <w:next w:val="Normal"/>
+    <w:link w:val="Heading5Char"/>
+    <w:uiPriority w:val="9"/>
+    <w:semiHidden/>
+    <w:unhideWhenUsed/>
+    <w:qFormat/>
+    <w:rsid w:val="005976EF"/>
+    <w:pPr>
+      <w:keepNext/>
+      <w:keepLines/>
+      <w:spacing w:before="40"/>
+      <w:outlineLvl w:val="4"/>
+    </w:pPr>
+    <w:rPr>
+      <w:rFonts w:asciiTheme="majorHAnsi" w:eastAsiaTheme="majorEastAsia" w:hAnsiTheme="majorHAnsi" w:cstheme="majorBidi"/>
+      <w:color w:val="365F91" w:themeColor="accent1" w:themeShade="BF"/>
+    </w:rPr>
+  </w:style>
   <w:style w:type="character" w:default="1" w:styleId="DefaultParagraphFont">
     <w:name w:val="Default Paragraph Font"/>
     <w:uiPriority w:val="1"/>
-    <w:semiHidden/>
     <w:unhideWhenUsed/>
   </w:style>
   <w:style w:type="table" w:default="1" w:styleId="TableNormal">
@@ -15068,6 +14222,18 @@
     <w:basedOn w:val="Normal"/>
     <w:uiPriority w:val="1"/>
     <w:qFormat/>
+  </w:style>
+  <w:style w:type="character" w:customStyle="1" w:styleId="Heading5Char">
+    <w:name w:val="Heading 5 Char"/>
+    <w:basedOn w:val="DefaultParagraphFont"/>
+    <w:link w:val="Heading5"/>
+    <w:uiPriority w:val="9"/>
+    <w:semiHidden/>
+    <w:rsid w:val="005976EF"/>
+    <w:rPr>
+      <w:rFonts w:asciiTheme="majorHAnsi" w:eastAsiaTheme="majorEastAsia" w:hAnsiTheme="majorHAnsi" w:cstheme="majorBidi"/>
+      <w:color w:val="365F91" w:themeColor="accent1" w:themeShade="BF"/>
+    </w:rPr>
   </w:style>
 </w:styles>
 </file>

</xml_diff>